<commit_message>
Release 1.0.1: Update 3.1. Thêm giới thiệu tổng quan
</commit_message>
<xml_diff>
--- a/bc_ltm.docx
+++ b/bc_ltm.docx
@@ -4219,6 +4219,172 @@
     <w:p>
       <w:pPr>
         <w:pStyle w:val="Heading1"/>
+      </w:pPr>
+      <w:r>
+        <w:lastRenderedPageBreak/>
+        <w:t>Danh mục hình ảnh</w:t>
+      </w:r>
+    </w:p>
+    <w:p>
+      <w:pPr>
+        <w:pStyle w:val="TableofFigures"/>
+        <w:tabs>
+          <w:tab w:val="right" w:leader="dot" w:pos="8990"/>
+        </w:tabs>
+        <w:rPr>
+          <w:rFonts w:asciiTheme="minorHAnsi" w:eastAsiaTheme="minorEastAsia" w:hAnsiTheme="minorHAnsi"/>
+          <w:noProof/>
+          <w:sz w:val="22"/>
+        </w:rPr>
+      </w:pPr>
+      <w:r>
+        <w:fldChar w:fldCharType="begin"/>
+      </w:r>
+      <w:r>
+        <w:instrText xml:space="preserve"> TOC \h \z \c "Hình " </w:instrText>
+      </w:r>
+      <w:r>
+        <w:fldChar w:fldCharType="separate"/>
+      </w:r>
+      <w:hyperlink w:anchor="_Toc57624536" w:history="1">
+        <w:r>
+          <w:rPr>
+            <w:rStyle w:val="Hyperlink"/>
+            <w:noProof/>
+          </w:rPr>
+          <w:t>Hình  1: Kiến trúc máy chủ sử dụng Blocking socket</w:t>
+        </w:r>
+        <w:r>
+          <w:rPr>
+            <w:noProof/>
+            <w:webHidden/>
+          </w:rPr>
+          <w:tab/>
+        </w:r>
+        <w:r>
+          <w:rPr>
+            <w:noProof/>
+            <w:webHidden/>
+          </w:rPr>
+          <w:fldChar w:fldCharType="begin"/>
+        </w:r>
+        <w:r>
+          <w:rPr>
+            <w:noProof/>
+            <w:webHidden/>
+          </w:rPr>
+          <w:instrText xml:space="preserve"> PAGEREF _Toc57624536 \h </w:instrText>
+        </w:r>
+        <w:r>
+          <w:rPr>
+            <w:noProof/>
+            <w:webHidden/>
+          </w:rPr>
+        </w:r>
+        <w:r>
+          <w:rPr>
+            <w:noProof/>
+            <w:webHidden/>
+          </w:rPr>
+          <w:fldChar w:fldCharType="separate"/>
+        </w:r>
+        <w:r>
+          <w:rPr>
+            <w:noProof/>
+            <w:webHidden/>
+          </w:rPr>
+          <w:t>10</w:t>
+        </w:r>
+        <w:r>
+          <w:rPr>
+            <w:noProof/>
+            <w:webHidden/>
+          </w:rPr>
+          <w:fldChar w:fldCharType="end"/>
+        </w:r>
+      </w:hyperlink>
+    </w:p>
+    <w:p>
+      <w:pPr>
+        <w:pStyle w:val="TableofFigures"/>
+        <w:tabs>
+          <w:tab w:val="right" w:leader="dot" w:pos="8990"/>
+        </w:tabs>
+        <w:rPr>
+          <w:rFonts w:asciiTheme="minorHAnsi" w:eastAsiaTheme="minorEastAsia" w:hAnsiTheme="minorHAnsi"/>
+          <w:noProof/>
+          <w:sz w:val="22"/>
+        </w:rPr>
+      </w:pPr>
+      <w:hyperlink w:anchor="_Toc57624537" w:history="1">
+        <w:r>
+          <w:rPr>
+            <w:rStyle w:val="Hyperlink"/>
+            <w:noProof/>
+          </w:rPr>
+          <w:t>Hình  2: Kiến trúc máy chủ sử dụng Non-blocking socket</w:t>
+        </w:r>
+        <w:r>
+          <w:rPr>
+            <w:noProof/>
+            <w:webHidden/>
+          </w:rPr>
+          <w:tab/>
+        </w:r>
+        <w:r>
+          <w:rPr>
+            <w:noProof/>
+            <w:webHidden/>
+          </w:rPr>
+          <w:fldChar w:fldCharType="begin"/>
+        </w:r>
+        <w:r>
+          <w:rPr>
+            <w:noProof/>
+            <w:webHidden/>
+          </w:rPr>
+          <w:instrText xml:space="preserve"> PAGEREF _Toc57624537 \h </w:instrText>
+        </w:r>
+        <w:r>
+          <w:rPr>
+            <w:noProof/>
+            <w:webHidden/>
+          </w:rPr>
+        </w:r>
+        <w:r>
+          <w:rPr>
+            <w:noProof/>
+            <w:webHidden/>
+          </w:rPr>
+          <w:fldChar w:fldCharType="separate"/>
+        </w:r>
+        <w:r>
+          <w:rPr>
+            <w:noProof/>
+            <w:webHidden/>
+          </w:rPr>
+          <w:t>11</w:t>
+        </w:r>
+        <w:r>
+          <w:rPr>
+            <w:noProof/>
+            <w:webHidden/>
+          </w:rPr>
+          <w:fldChar w:fldCharType="end"/>
+        </w:r>
+      </w:hyperlink>
+    </w:p>
+    <w:p>
+      <w:r>
+        <w:fldChar w:fldCharType="end"/>
+      </w:r>
+      <w:r>
+        <w:br w:type="page"/>
+      </w:r>
+    </w:p>
+    <w:p>
+      <w:pPr>
+        <w:pStyle w:val="Heading1"/>
         <w:numPr>
           <w:ilvl w:val="0"/>
           <w:numId w:val="2"/>
@@ -4615,6 +4781,9 @@
       <w:r>
         <w:t xml:space="preserve"> (ER)</w:t>
       </w:r>
+      <w:r>
+        <w:br w:type="page"/>
+      </w:r>
     </w:p>
     <w:p>
       <w:pPr>
@@ -4625,6 +4794,7 @@
         </w:numPr>
       </w:pPr>
       <w:r>
+        <w:lastRenderedPageBreak/>
         <w:t>Kết quả ứng dụng</w:t>
       </w:r>
     </w:p>
@@ -4662,6 +4832,350 @@
     </w:p>
     <w:p>
       <w:pPr>
+        <w:pStyle w:val="Heading3"/>
+        <w:numPr>
+          <w:ilvl w:val="2"/>
+          <w:numId w:val="3"/>
+        </w:numPr>
+      </w:pPr>
+      <w:r>
+        <w:t>Giới thiệu Non</w:t>
+      </w:r>
+      <w:r>
+        <w:t>-b</w:t>
+      </w:r>
+      <w:r>
+        <w:t>locking IO trong Java</w:t>
+      </w:r>
+    </w:p>
+    <w:p>
+      <w:pPr>
+        <w:ind w:left="360" w:firstLine="360"/>
+      </w:pPr>
+      <w:r>
+        <w:t>Trong phần này, chúng em mong muốn giới thiệu với người đọc về một kiến trúc được sử dụng rất rộng rãi trong việc dựng máy chủ hiện nay, đó chính là Asynchronous Non-blocking IO</w:t>
+      </w:r>
+      <w:r>
+        <w:t>. Kiến trúc này còn được biết đến trên hệ điều hành Linux qua cái tên Epoll</w:t>
+      </w:r>
+      <w:r>
+        <w:t xml:space="preserve"> và được triển khai rất nhiều thông qua libuv</w:t>
+      </w:r>
+      <w:r>
+        <w:t>. Trong phạm vi bài tập lớn này, nhóm chúng em sẽ sử dụng thư viện java.nio được hỗ trợ trong ngôn ngữ lập trình Java để tạo nên kiến trúc chính trong ứng dụng của mình.</w:t>
+      </w:r>
+    </w:p>
+    <w:p>
+      <w:pPr>
+        <w:ind w:left="360"/>
+      </w:pPr>
+      <w:r>
+        <w:tab/>
+      </w:r>
+      <w:r>
+        <w:t>Đầu tiên, chúng em sẽ chỉ ra những hạn chế</w:t>
+      </w:r>
+      <w:r>
+        <w:t xml:space="preserve"> mà nhóm đã gặp phải trong </w:t>
+      </w:r>
+      <w:r>
+        <w:t>việc sử dụng Blocking IO socket:</w:t>
+      </w:r>
+    </w:p>
+    <w:p>
+      <w:pPr>
+        <w:keepNext/>
+        <w:ind w:left="360"/>
+      </w:pPr>
+      <w:r>
+        <w:rPr>
+          <w:noProof/>
+        </w:rPr>
+        <w:drawing>
+          <wp:inline distT="0" distB="0" distL="0" distR="0" wp14:anchorId="0219F555" wp14:editId="22A9C1FD">
+            <wp:extent cx="5715000" cy="2381885"/>
+            <wp:effectExtent l="0" t="0" r="0" b="0"/>
+            <wp:docPr id="1" name="Picture 1"/>
+            <wp:cNvGraphicFramePr>
+              <a:graphicFrameLocks xmlns:a="http://schemas.openxmlformats.org/drawingml/2006/main" noChangeAspect="1"/>
+            </wp:cNvGraphicFramePr>
+            <a:graphic xmlns:a="http://schemas.openxmlformats.org/drawingml/2006/main">
+              <a:graphicData uri="http://schemas.openxmlformats.org/drawingml/2006/picture">
+                <pic:pic xmlns:pic="http://schemas.openxmlformats.org/drawingml/2006/picture">
+                  <pic:nvPicPr>
+                    <pic:cNvPr id="0" name="Picture 1"/>
+                    <pic:cNvPicPr>
+                      <a:picLocks noChangeAspect="1" noChangeArrowheads="1"/>
+                    </pic:cNvPicPr>
+                  </pic:nvPicPr>
+                  <pic:blipFill>
+                    <a:blip r:embed="rId18">
+                      <a:extLst>
+                        <a:ext uri="{28A0092B-C50C-407E-A947-70E740481C1C}">
+                          <a14:useLocalDpi xmlns:a14="http://schemas.microsoft.com/office/drawing/2010/main" val="0"/>
+                        </a:ext>
+                      </a:extLst>
+                    </a:blip>
+                    <a:srcRect/>
+                    <a:stretch>
+                      <a:fillRect/>
+                    </a:stretch>
+                  </pic:blipFill>
+                  <pic:spPr bwMode="auto">
+                    <a:xfrm>
+                      <a:off x="0" y="0"/>
+                      <a:ext cx="5715000" cy="2381885"/>
+                    </a:xfrm>
+                    <a:prstGeom prst="rect">
+                      <a:avLst/>
+                    </a:prstGeom>
+                    <a:noFill/>
+                    <a:ln>
+                      <a:noFill/>
+                    </a:ln>
+                  </pic:spPr>
+                </pic:pic>
+              </a:graphicData>
+            </a:graphic>
+          </wp:inline>
+        </w:drawing>
+      </w:r>
+    </w:p>
+    <w:p>
+      <w:pPr>
+        <w:pStyle w:val="Caption"/>
+      </w:pPr>
+      <w:bookmarkStart w:id="0" w:name="_Toc57622563"/>
+      <w:bookmarkStart w:id="1" w:name="_Toc57624536"/>
+      <w:r>
+        <w:t xml:space="preserve">Hình  </w:t>
+      </w:r>
+      <w:fldSimple w:instr=" SEQ Hình_ \* ARABIC ">
+        <w:r>
+          <w:rPr>
+            <w:noProof/>
+          </w:rPr>
+          <w:t>1</w:t>
+        </w:r>
+      </w:fldSimple>
+      <w:r>
+        <w:rPr>
+          <w:noProof/>
+        </w:rPr>
+        <w:t>:</w:t>
+      </w:r>
+      <w:r>
+        <w:t xml:space="preserve"> Kiến trúc máy chủ sử dụng Blocking socket</w:t>
+      </w:r>
+      <w:bookmarkEnd w:id="0"/>
+      <w:bookmarkEnd w:id="1"/>
+    </w:p>
+    <w:p>
+      <w:pPr>
+        <w:pStyle w:val="ListParagraph"/>
+        <w:numPr>
+          <w:ilvl w:val="0"/>
+          <w:numId w:val="1"/>
+        </w:numPr>
+      </w:pPr>
+      <w:r>
+        <w:t>Với đa số máy chủ thông dụng theo kiến trúc cũ này, thời gian và khả năng xử lí của CPU hầu hết được dành cho việc IO hay đơn giản là không làm gì cả. Với mỗi Client riêng biệt, Server sẽ phải dành ra 2 Thread: Một cho việc xử lí và ghi dữ liệu, một cho việc đọc dữ liệu tương ứng. Điều này gây ra sự lãng phí hiệu năng rất lớn khi mà số lượng Clien tăng lên.</w:t>
+      </w:r>
+    </w:p>
+    <w:p>
+      <w:pPr>
+        <w:pStyle w:val="ListParagraph"/>
+        <w:numPr>
+          <w:ilvl w:val="0"/>
+          <w:numId w:val="1"/>
+        </w:numPr>
+      </w:pPr>
+      <w:r>
+        <w:t xml:space="preserve">Vấn đề về Race </w:t>
+      </w:r>
+      <w:r>
+        <w:t>c</w:t>
+      </w:r>
+      <w:r>
+        <w:t xml:space="preserve">ondition: Với kiến trúc trên, các Thread của mỗi Client sẽ hoạt động độc lập. Tuy nhiên một số dữ liệu và bộ nhớ vẫn được dùng chung ví dụ như: danh sách Client, bảng xếp hạng,… Điều này đặt ra một bài toán rất lớn về việc xử lí một khối lượng khổng lồ </w:t>
+      </w:r>
+      <w:r>
+        <w:t>các lỗi Race condition có thể gặp phải</w:t>
+      </w:r>
+      <w:r>
+        <w:t xml:space="preserve"> hay chính xác hơn là bài toán lập lịch cho Server.</w:t>
+      </w:r>
+    </w:p>
+    <w:p>
+      <w:pPr>
+        <w:jc w:val="left"/>
+      </w:pPr>
+      <w:r>
+        <w:br w:type="page"/>
+      </w:r>
+    </w:p>
+    <w:p>
+      <w:pPr>
+        <w:ind w:left="360" w:firstLine="360"/>
+      </w:pPr>
+      <w:r>
+        <w:lastRenderedPageBreak/>
+        <w:t xml:space="preserve">Để khắc phục những điều trên, nhóm chúng em đã sử dụng </w:t>
+      </w:r>
+      <w:r>
+        <w:t>Non-blocking IO trong Java</w:t>
+      </w:r>
+      <w:r>
+        <w:t xml:space="preserve"> với kiến trúc như sau:</w:t>
+      </w:r>
+    </w:p>
+    <w:p>
+      <w:pPr>
+        <w:keepNext/>
+        <w:jc w:val="center"/>
+      </w:pPr>
+      <w:r>
+        <w:rPr>
+          <w:noProof/>
+        </w:rPr>
+        <w:drawing>
+          <wp:inline distT="0" distB="0" distL="0" distR="0" wp14:anchorId="01717749" wp14:editId="42271861">
+            <wp:extent cx="5715000" cy="2894330"/>
+            <wp:effectExtent l="0" t="0" r="0" b="1270"/>
+            <wp:docPr id="2" name="Picture 2" descr="Asynchronous programming. Blocking I/O and non-blocking I/O"/>
+            <wp:cNvGraphicFramePr>
+              <a:graphicFrameLocks xmlns:a="http://schemas.openxmlformats.org/drawingml/2006/main" noChangeAspect="1"/>
+            </wp:cNvGraphicFramePr>
+            <a:graphic xmlns:a="http://schemas.openxmlformats.org/drawingml/2006/main">
+              <a:graphicData uri="http://schemas.openxmlformats.org/drawingml/2006/picture">
+                <pic:pic xmlns:pic="http://schemas.openxmlformats.org/drawingml/2006/picture">
+                  <pic:nvPicPr>
+                    <pic:cNvPr id="0" name="Picture 3" descr="Asynchronous programming. Blocking I/O and non-blocking I/O"/>
+                    <pic:cNvPicPr>
+                      <a:picLocks noChangeAspect="1" noChangeArrowheads="1"/>
+                    </pic:cNvPicPr>
+                  </pic:nvPicPr>
+                  <pic:blipFill>
+                    <a:blip r:embed="rId19" cstate="print">
+                      <a:extLst>
+                        <a:ext uri="{28A0092B-C50C-407E-A947-70E740481C1C}">
+                          <a14:useLocalDpi xmlns:a14="http://schemas.microsoft.com/office/drawing/2010/main" val="0"/>
+                        </a:ext>
+                      </a:extLst>
+                    </a:blip>
+                    <a:srcRect/>
+                    <a:stretch>
+                      <a:fillRect/>
+                    </a:stretch>
+                  </pic:blipFill>
+                  <pic:spPr bwMode="auto">
+                    <a:xfrm>
+                      <a:off x="0" y="0"/>
+                      <a:ext cx="5715000" cy="2894330"/>
+                    </a:xfrm>
+                    <a:prstGeom prst="rect">
+                      <a:avLst/>
+                    </a:prstGeom>
+                    <a:noFill/>
+                    <a:ln>
+                      <a:noFill/>
+                    </a:ln>
+                  </pic:spPr>
+                </pic:pic>
+              </a:graphicData>
+            </a:graphic>
+          </wp:inline>
+        </w:drawing>
+      </w:r>
+    </w:p>
+    <w:p>
+      <w:pPr>
+        <w:pStyle w:val="Caption"/>
+      </w:pPr>
+      <w:bookmarkStart w:id="2" w:name="_Toc57624537"/>
+      <w:r>
+        <w:t xml:space="preserve">Hình  </w:t>
+      </w:r>
+      <w:fldSimple w:instr=" SEQ Hình_ \* ARABIC ">
+        <w:r>
+          <w:rPr>
+            <w:noProof/>
+          </w:rPr>
+          <w:t>2</w:t>
+        </w:r>
+      </w:fldSimple>
+      <w:r>
+        <w:t>: Kiến trúc máy chủ sử dụng Non-blocking socket</w:t>
+      </w:r>
+      <w:bookmarkEnd w:id="2"/>
+    </w:p>
+    <w:p>
+      <w:pPr>
+        <w:ind w:left="360" w:firstLine="360"/>
+      </w:pPr>
+      <w:r>
+        <w:t>Đây là một kiến trúc tách biệt hoàn toàn việc IO và xử lí dữ liệu. Nó có thể chia ra làm 2 phần:</w:t>
+      </w:r>
+    </w:p>
+    <w:p>
+      <w:pPr>
+        <w:pStyle w:val="ListParagraph"/>
+        <w:numPr>
+          <w:ilvl w:val="0"/>
+          <w:numId w:val="1"/>
+        </w:numPr>
+      </w:pPr>
+      <w:r>
+        <w:t>Server Reactor: Bao gồm 1 thread với chức năng select các request cần được đọc/ghi và xử lí các thao tác tương ứng đối với mỗi Client.</w:t>
+      </w:r>
+    </w:p>
+    <w:p>
+      <w:pPr>
+        <w:pStyle w:val="ListParagraph"/>
+        <w:numPr>
+          <w:ilvl w:val="0"/>
+          <w:numId w:val="1"/>
+        </w:numPr>
+      </w:pPr>
+      <w:r>
+        <w:t>Server Worker: Có thể bao gồm 1 hoặc nhiều thread. Những thread này sẽ chịu trách nhiệm nhận truy vấn từ Server Reactor, lập lịch, xử lí và trả dữ liệu về cho Server Reactor nếu cần IO với Client.</w:t>
+      </w:r>
+    </w:p>
+    <w:p>
+      <w:pPr>
+        <w:ind w:left="360"/>
+      </w:pPr>
+      <w:r>
+        <w:t>Chi tiết về kiến trúc, ưu điểm sẽ được chúng em trình bày trong phần 3.1.2. Server và 3.1.3. Client dưới đây.</w:t>
+      </w:r>
+    </w:p>
+    <w:p>
+      <w:pPr>
+        <w:pStyle w:val="Heading3"/>
+        <w:numPr>
+          <w:ilvl w:val="2"/>
+          <w:numId w:val="3"/>
+        </w:numPr>
+      </w:pPr>
+      <w:r>
+        <w:t>Server</w:t>
+      </w:r>
+    </w:p>
+    <w:p/>
+    <w:p>
+      <w:pPr>
+        <w:pStyle w:val="Heading3"/>
+        <w:numPr>
+          <w:ilvl w:val="2"/>
+          <w:numId w:val="3"/>
+        </w:numPr>
+      </w:pPr>
+      <w:r>
+        <w:t>Client</w:t>
+      </w:r>
+    </w:p>
+    <w:p>
+      <w:pPr>
         <w:pStyle w:val="Heading2"/>
         <w:numPr>
           <w:ilvl w:val="1"/>
@@ -4717,7 +5231,7 @@
       </w:pPr>
     </w:p>
     <w:sectPr>
-      <w:footerReference w:type="default" r:id="rId18"/>
+      <w:footerReference w:type="default" r:id="rId20"/>
       <w:pgSz w:w="12240" w:h="15840"/>
       <w:pgMar w:top="1440" w:right="1440" w:bottom="1440" w:left="1800" w:header="720" w:footer="720" w:gutter="0"/>
       <w:cols w:space="720"/>
@@ -5689,6 +6203,7 @@
   <w:style w:type="character" w:default="1" w:styleId="DefaultParagraphFont">
     <w:name w:val="Default Paragraph Font"/>
     <w:uiPriority w:val="1"/>
+    <w:semiHidden/>
     <w:unhideWhenUsed/>
   </w:style>
   <w:style w:type="table" w:default="1" w:styleId="TableNormal">
@@ -5918,6 +6433,47 @@
       <w:i/>
       <w:iCs/>
       <w:color w:val="2F5496" w:themeColor="accent1" w:themeShade="BF"/>
+    </w:rPr>
+  </w:style>
+  <w:style w:type="paragraph" w:styleId="Caption">
+    <w:name w:val="caption"/>
+    <w:basedOn w:val="Normal"/>
+    <w:next w:val="Normal"/>
+    <w:uiPriority w:val="35"/>
+    <w:unhideWhenUsed/>
+    <w:qFormat/>
+    <w:rsid w:val="00DF700C"/>
+    <w:pPr>
+      <w:spacing w:after="200" w:line="240" w:lineRule="auto"/>
+      <w:jc w:val="center"/>
+    </w:pPr>
+    <w:rPr>
+      <w:i/>
+      <w:iCs/>
+      <w:color w:val="000000" w:themeColor="text1"/>
+      <w:szCs w:val="18"/>
+    </w:rPr>
+  </w:style>
+  <w:style w:type="paragraph" w:styleId="TableofFigures">
+    <w:name w:val="table of figures"/>
+    <w:basedOn w:val="Normal"/>
+    <w:next w:val="Normal"/>
+    <w:uiPriority w:val="99"/>
+    <w:unhideWhenUsed/>
+    <w:rsid w:val="00DF700C"/>
+    <w:pPr>
+      <w:spacing w:after="0"/>
+    </w:pPr>
+  </w:style>
+  <w:style w:type="character" w:styleId="Hyperlink">
+    <w:name w:val="Hyperlink"/>
+    <w:basedOn w:val="DefaultParagraphFont"/>
+    <w:uiPriority w:val="99"/>
+    <w:unhideWhenUsed/>
+    <w:rsid w:val="00DF700C"/>
+    <w:rPr>
+      <w:color w:val="0563C1" w:themeColor="hyperlink"/>
+      <w:u w:val="single"/>
     </w:rPr>
   </w:style>
 </w:styles>

</xml_diff>

<commit_message>
Release 1.0.2:add nonblocking dia
</commit_message>
<xml_diff>
--- a/bc_ltm.docx
+++ b/bc_ltm.docx
@@ -4950,14 +4950,27 @@
       <w:r>
         <w:t xml:space="preserve">Hình  </w:t>
       </w:r>
-      <w:fldSimple w:instr=" SEQ Hình_ \* ARABIC ">
-        <w:r>
-          <w:rPr>
-            <w:noProof/>
-          </w:rPr>
-          <w:t>1</w:t>
-        </w:r>
-      </w:fldSimple>
+      <w:r>
+        <w:fldChar w:fldCharType="begin"/>
+      </w:r>
+      <w:r>
+        <w:instrText xml:space="preserve"> SEQ Hình_ \* ARABIC </w:instrText>
+      </w:r>
+      <w:r>
+        <w:fldChar w:fldCharType="separate"/>
+      </w:r>
+      <w:r>
+        <w:rPr>
+          <w:noProof/>
+        </w:rPr>
+        <w:t>1</w:t>
+      </w:r>
+      <w:r>
+        <w:rPr>
+          <w:noProof/>
+        </w:rPr>
+        <w:fldChar w:fldCharType="end"/>
+      </w:r>
       <w:r>
         <w:rPr>
           <w:noProof/>
@@ -5096,14 +5109,27 @@
       <w:r>
         <w:t xml:space="preserve">Hình  </w:t>
       </w:r>
-      <w:fldSimple w:instr=" SEQ Hình_ \* ARABIC ">
-        <w:r>
-          <w:rPr>
-            <w:noProof/>
-          </w:rPr>
-          <w:t>2</w:t>
-        </w:r>
-      </w:fldSimple>
+      <w:r>
+        <w:fldChar w:fldCharType="begin"/>
+      </w:r>
+      <w:r>
+        <w:instrText xml:space="preserve"> SEQ Hình_ \* ARABIC </w:instrText>
+      </w:r>
+      <w:r>
+        <w:fldChar w:fldCharType="separate"/>
+      </w:r>
+      <w:r>
+        <w:rPr>
+          <w:noProof/>
+        </w:rPr>
+        <w:t>2</w:t>
+      </w:r>
+      <w:r>
+        <w:rPr>
+          <w:noProof/>
+        </w:rPr>
+        <w:fldChar w:fldCharType="end"/>
+      </w:r>
       <w:r>
         <w:t>: Kiến trúc máy chủ sử dụng Non-blocking socket</w:t>
       </w:r>
@@ -5114,7 +5140,7 @@
         <w:ind w:left="360" w:firstLine="360"/>
       </w:pPr>
       <w:r>
-        <w:t>Đây là một kiến trúc tách biệt hoàn toàn việc IO và xử lí dữ liệu. Nó có thể chia ra làm 2 phần:</w:t>
+        <w:t>Đây là một kiến trúc tách biệt hoàn toàn việc IO và xử lí dữ liệu. Nó có thể chia ra 2 phần:</w:t>
       </w:r>
     </w:p>
     <w:p>
@@ -5143,10 +5169,60 @@
     </w:p>
     <w:p>
       <w:pPr>
-        <w:ind w:left="360"/>
-      </w:pPr>
-      <w:r>
-        <w:t>Chi tiết về kiến trúc, ưu điểm sẽ được chúng em trình bày trong phần 3.1.2. Server và 3.1.3. Client dưới đây.</w:t>
+        <w:jc w:val="center"/>
+      </w:pPr>
+      <w:r>
+        <w:rPr>
+          <w:noProof/>
+        </w:rPr>
+        <w:drawing>
+          <wp:inline distT="0" distB="0" distL="0" distR="0" wp14:anchorId="4C97C3F2" wp14:editId="2786601D">
+            <wp:extent cx="5909050" cy="1390946"/>
+            <wp:effectExtent l="0" t="0" r="0" b="0"/>
+            <wp:docPr id="5" name="Picture 5"/>
+            <wp:cNvGraphicFramePr>
+              <a:graphicFrameLocks xmlns:a="http://schemas.openxmlformats.org/drawingml/2006/main" noChangeAspect="1"/>
+            </wp:cNvGraphicFramePr>
+            <a:graphic xmlns:a="http://schemas.openxmlformats.org/drawingml/2006/main">
+              <a:graphicData uri="http://schemas.openxmlformats.org/drawingml/2006/picture">
+                <pic:pic xmlns:pic="http://schemas.openxmlformats.org/drawingml/2006/picture">
+                  <pic:nvPicPr>
+                    <pic:cNvPr id="0" name="Picture 2"/>
+                    <pic:cNvPicPr>
+                      <a:picLocks noChangeAspect="1" noChangeArrowheads="1"/>
+                    </pic:cNvPicPr>
+                  </pic:nvPicPr>
+                  <pic:blipFill>
+                    <a:blip r:embed="rId20" cstate="print">
+                      <a:extLst>
+                        <a:ext uri="{28A0092B-C50C-407E-A947-70E740481C1C}">
+                          <a14:useLocalDpi xmlns:a14="http://schemas.microsoft.com/office/drawing/2010/main" val="0"/>
+                        </a:ext>
+                      </a:extLst>
+                    </a:blip>
+                    <a:srcRect/>
+                    <a:stretch>
+                      <a:fillRect/>
+                    </a:stretch>
+                  </pic:blipFill>
+                  <pic:spPr bwMode="auto">
+                    <a:xfrm>
+                      <a:off x="0" y="0"/>
+                      <a:ext cx="6234236" cy="1467492"/>
+                    </a:xfrm>
+                    <a:prstGeom prst="rect">
+                      <a:avLst/>
+                    </a:prstGeom>
+                    <a:noFill/>
+                    <a:ln>
+                      <a:noFill/>
+                    </a:ln>
+                  </pic:spPr>
+                </pic:pic>
+              </a:graphicData>
+            </a:graphic>
+          </wp:inline>
+        </w:drawing>
       </w:r>
     </w:p>
     <w:p>
@@ -5171,6 +5247,7 @@
         </w:numPr>
       </w:pPr>
       <w:r>
+        <w:lastRenderedPageBreak/>
         <w:t>Client</w:t>
       </w:r>
     </w:p>
@@ -5231,7 +5308,7 @@
       </w:pPr>
     </w:p>
     <w:sectPr>
-      <w:footerReference w:type="default" r:id="rId20"/>
+      <w:footerReference w:type="default" r:id="rId21"/>
       <w:pgSz w:w="12240" w:h="15840"/>
       <w:pgMar w:top="1440" w:right="1440" w:bottom="1440" w:left="1800" w:header="720" w:footer="720" w:gutter="0"/>
       <w:cols w:space="720"/>

</xml_diff>

<commit_message>
Release 1.0.3: Finish Introduce java nio pdf
</commit_message>
<xml_diff>
--- a/bc_ltm.docx
+++ b/bc_ltm.docx
@@ -4950,27 +4950,14 @@
       <w:r>
         <w:t xml:space="preserve">Hình  </w:t>
       </w:r>
-      <w:r>
-        <w:fldChar w:fldCharType="begin"/>
-      </w:r>
-      <w:r>
-        <w:instrText xml:space="preserve"> SEQ Hình_ \* ARABIC </w:instrText>
-      </w:r>
-      <w:r>
-        <w:fldChar w:fldCharType="separate"/>
-      </w:r>
-      <w:r>
-        <w:rPr>
-          <w:noProof/>
-        </w:rPr>
-        <w:t>1</w:t>
-      </w:r>
-      <w:r>
-        <w:rPr>
-          <w:noProof/>
-        </w:rPr>
-        <w:fldChar w:fldCharType="end"/>
-      </w:r>
+      <w:fldSimple w:instr=" SEQ Hình_ \* ARABIC ">
+        <w:r>
+          <w:rPr>
+            <w:noProof/>
+          </w:rPr>
+          <w:t>1</w:t>
+        </w:r>
+      </w:fldSimple>
       <w:r>
         <w:rPr>
           <w:noProof/>
@@ -4992,7 +4979,25 @@
         </w:numPr>
       </w:pPr>
       <w:r>
-        <w:t>Với đa số máy chủ thông dụng theo kiến trúc cũ này, thời gian và khả năng xử lí của CPU hầu hết được dành cho việc IO hay đơn giản là không làm gì cả. Với mỗi Client riêng biệt, Server sẽ phải dành ra 2 Thread: Một cho việc xử lí và ghi dữ liệu, một cho việc đọc dữ liệu tương ứng. Điều này gây ra sự lãng phí hiệu năng rất lớn khi mà số lượng Clien tăng lên.</w:t>
+        <w:t>Với đa số máy chủ thông dụng theo kiến trúc cũ này, thời gian và khả năng xử lí của CPU hầu hết được dành cho việc IO hay đơn giản là không làm gì cả. Với mỗi Client riêng biệt, Server sẽ phải dành ra 2 Thread: Một cho việc xử lí và ghi dữ liệu, một cho việc đọc dữ liệu tương ứng. Điều này gây ra sự lãng phí hiệu năng rất lớn khi mà số lượng Clien</w:t>
+      </w:r>
+      <w:r>
+        <w:t>t</w:t>
+      </w:r>
+      <w:r>
+        <w:t xml:space="preserve"> tăng lên</w:t>
+      </w:r>
+      <w:r>
+        <w:t xml:space="preserve"> hoặc</w:t>
+      </w:r>
+      <w:r>
+        <w:t xml:space="preserve"> tăng</w:t>
+      </w:r>
+      <w:r>
+        <w:t xml:space="preserve"> số cổng/số host mà Server/Client phải kết nối đến</w:t>
+      </w:r>
+      <w:r>
+        <w:t>.</w:t>
       </w:r>
     </w:p>
     <w:p>
@@ -5109,29 +5114,22 @@
       <w:r>
         <w:t xml:space="preserve">Hình  </w:t>
       </w:r>
-      <w:r>
-        <w:fldChar w:fldCharType="begin"/>
-      </w:r>
-      <w:r>
-        <w:instrText xml:space="preserve"> SEQ Hình_ \* ARABIC </w:instrText>
-      </w:r>
-      <w:r>
-        <w:fldChar w:fldCharType="separate"/>
-      </w:r>
-      <w:r>
-        <w:rPr>
-          <w:noProof/>
-        </w:rPr>
-        <w:t>2</w:t>
-      </w:r>
-      <w:r>
-        <w:rPr>
-          <w:noProof/>
-        </w:rPr>
-        <w:fldChar w:fldCharType="end"/>
-      </w:r>
-      <w:r>
-        <w:t>: Kiến trúc máy chủ sử dụng Non-blocking socket</w:t>
+      <w:fldSimple w:instr=" SEQ Hình_ \* ARABIC ">
+        <w:r>
+          <w:rPr>
+            <w:noProof/>
+          </w:rPr>
+          <w:t>2</w:t>
+        </w:r>
+      </w:fldSimple>
+      <w:r>
+        <w:t>: Kiến trúc</w:t>
+      </w:r>
+      <w:r>
+        <w:t xml:space="preserve"> tổng quan</w:t>
+      </w:r>
+      <w:r>
+        <w:t xml:space="preserve"> máy chủ sử dụng Non-blocking socket</w:t>
       </w:r>
       <w:bookmarkEnd w:id="2"/>
     </w:p>
@@ -5169,6 +5167,7 @@
     </w:p>
     <w:p>
       <w:pPr>
+        <w:keepNext/>
         <w:jc w:val="center"/>
       </w:pPr>
       <w:r>
@@ -5176,10 +5175,10 @@
           <w:noProof/>
         </w:rPr>
         <w:drawing>
-          <wp:inline distT="0" distB="0" distL="0" distR="0" wp14:anchorId="4C97C3F2" wp14:editId="2786601D">
-            <wp:extent cx="5909050" cy="1390946"/>
+          <wp:inline distT="0" distB="0" distL="0" distR="0" wp14:anchorId="7DEC0EC2" wp14:editId="2DDFDFBD">
+            <wp:extent cx="5715000" cy="1944370"/>
             <wp:effectExtent l="0" t="0" r="0" b="0"/>
-            <wp:docPr id="5" name="Picture 5"/>
+            <wp:docPr id="4" name="Picture 4"/>
             <wp:cNvGraphicFramePr>
               <a:graphicFrameLocks xmlns:a="http://schemas.openxmlformats.org/drawingml/2006/main" noChangeAspect="1"/>
             </wp:cNvGraphicFramePr>
@@ -5187,7 +5186,7 @@
               <a:graphicData uri="http://schemas.openxmlformats.org/drawingml/2006/picture">
                 <pic:pic xmlns:pic="http://schemas.openxmlformats.org/drawingml/2006/picture">
                   <pic:nvPicPr>
-                    <pic:cNvPr id="0" name="Picture 2"/>
+                    <pic:cNvPr id="0" name="Picture 1"/>
                     <pic:cNvPicPr>
                       <a:picLocks noChangeAspect="1" noChangeArrowheads="1"/>
                     </pic:cNvPicPr>
@@ -5208,7 +5207,7 @@
                   <pic:spPr bwMode="auto">
                     <a:xfrm>
                       <a:off x="0" y="0"/>
-                      <a:ext cx="6234236" cy="1467492"/>
+                      <a:ext cx="5715000" cy="1944370"/>
                     </a:xfrm>
                     <a:prstGeom prst="rect">
                       <a:avLst/>
@@ -5227,6 +5226,183 @@
     </w:p>
     <w:p>
       <w:pPr>
+        <w:pStyle w:val="Caption"/>
+      </w:pPr>
+      <w:r>
+        <w:t xml:space="preserve">Hình  </w:t>
+      </w:r>
+      <w:fldSimple w:instr=" SEQ Hình_ \* ARABIC ">
+        <w:r>
+          <w:rPr>
+            <w:noProof/>
+          </w:rPr>
+          <w:t>3</w:t>
+        </w:r>
+      </w:fldSimple>
+      <w:r>
+        <w:t xml:space="preserve">: Cấu trúc máy chủ </w:t>
+      </w:r>
+      <w:r>
+        <w:t xml:space="preserve">cơ bản </w:t>
+      </w:r>
+      <w:r>
+        <w:t>sử dụng Non-blocking socket</w:t>
+      </w:r>
+    </w:p>
+    <w:p>
+      <w:pPr>
+        <w:ind w:firstLine="720"/>
+      </w:pPr>
+      <w:r>
+        <w:lastRenderedPageBreak/>
+        <w:t>Chúng em sẽ chỉ ra những điểm mạnh của cấu trúc này thông qua quá trình hoạt động:</w:t>
+      </w:r>
+    </w:p>
+    <w:p>
+      <w:pPr>
+        <w:pStyle w:val="ListParagraph"/>
+        <w:numPr>
+          <w:ilvl w:val="0"/>
+          <w:numId w:val="1"/>
+        </w:numPr>
+      </w:pPr>
+      <w:r>
+        <w:t>ServerReactor khi bắt đầu hoạt động sẽ đăng kí các ServerSocketChannel (có tác dụng bind và listen trên các interface)</w:t>
+      </w:r>
+      <w:r>
+        <w:t xml:space="preserve"> hoặc SocketChannel (Kết nối tới Server khác) với một Selector</w:t>
+      </w:r>
+      <w:r>
+        <w:t>.</w:t>
+      </w:r>
+      <w:r>
+        <w:t xml:space="preserve"> Điều này giúp người sử dụng chỉ cần với 1 thread duy nhất vừa có thể đóng vai trò một hay nhiều Server và cùng lúc đó kết nối tới một hoặc nhiều Server khác.</w:t>
+      </w:r>
+    </w:p>
+    <w:p>
+      <w:pPr>
+        <w:pStyle w:val="ListParagraph"/>
+        <w:numPr>
+          <w:ilvl w:val="0"/>
+          <w:numId w:val="1"/>
+        </w:numPr>
+      </w:pPr>
+      <w:r>
+        <w:t xml:space="preserve">Selector này có nhiệm vụ chọn ra những ServerSocketChannel hoặc SocketChannel </w:t>
+      </w:r>
+      <w:r>
+        <w:t>có thể tương tác</w:t>
+      </w:r>
+      <w:r>
+        <w:t xml:space="preserve"> (ví dụ như </w:t>
+      </w:r>
+      <w:r>
+        <w:t>read</w:t>
+      </w:r>
+      <w:r>
+        <w:t xml:space="preserve">, </w:t>
+      </w:r>
+      <w:r>
+        <w:t>write</w:t>
+      </w:r>
+      <w:r>
+        <w:t>,</w:t>
+      </w:r>
+      <w:r>
+        <w:t xml:space="preserve"> accept, connect</w:t>
+      </w:r>
+      <w:r>
+        <w:t>)</w:t>
+      </w:r>
+      <w:r>
+        <w:t xml:space="preserve"> và trả về một List các SelectionKey</w:t>
+      </w:r>
+      <w:r>
+        <w:t>. Các hoạt động</w:t>
+      </w:r>
+      <w:r>
+        <w:t xml:space="preserve"> </w:t>
+      </w:r>
+      <w:r>
+        <w:t>(Operation)</w:t>
+      </w:r>
+      <w:r>
+        <w:t xml:space="preserve"> tương tác này</w:t>
+      </w:r>
+      <w:r>
+        <w:t xml:space="preserve"> c</w:t>
+      </w:r>
+      <w:r>
+        <w:t xml:space="preserve">ó thể được dự đoán trước thông qua </w:t>
+      </w:r>
+      <w:r>
+        <w:t xml:space="preserve">việc sử dụng: </w:t>
+      </w:r>
+    </w:p>
+    <w:p>
+      <w:pPr>
+        <w:pStyle w:val="Code"/>
+        <w:ind w:left="720" w:firstLine="360"/>
+      </w:pPr>
+      <w:r>
+        <w:t>SelectionKey.interestOps(</w:t>
+      </w:r>
+      <w:r>
+        <w:t>[</w:t>
+      </w:r>
+      <w:r>
+        <w:t>OP_READ hoặc OP_WRITE</w:t>
+      </w:r>
+      <w:r>
+        <w:t>]</w:t>
+      </w:r>
+      <w:r>
+        <w:t>)</w:t>
+      </w:r>
+    </w:p>
+    <w:p>
+      <w:pPr>
+        <w:ind w:left="720"/>
+      </w:pPr>
+      <w:r>
+        <w:t>Thông thường trong quá trình hoạt động, một SelectionKey luôn được đặt trong chế độ OP_READ để lắng nghe các truy vấn từ Server/Client. Ngược lại OP_WRITE chỉ được đặt khi Client/Server hiện tại muốn gửi đi một truy vấn tới bất kì một Server/Client nào khác.</w:t>
+      </w:r>
+      <w:r>
+        <w:t xml:space="preserve"> Điều này giúp cho người sử dụng dễ dàng tùy biến được dữ liệu đọc, ghi tới bất kì một trong những kết nối nào đang được m</w:t>
+      </w:r>
+      <w:r>
+        <w:t>ở</w:t>
+      </w:r>
+      <w:r>
+        <w:t>.</w:t>
+      </w:r>
+      <w:r>
+        <w:t xml:space="preserve"> Ngoài ra, việc các truy vấn được xử lí theo một List các SelectionKey sẽ giúp các truy vấn được thực hiện theo một thứ tự nhất định thay vì đồng loạt xử lí.</w:t>
+      </w:r>
+    </w:p>
+    <w:p>
+      <w:pPr>
+        <w:pStyle w:val="ListParagraph"/>
+        <w:numPr>
+          <w:ilvl w:val="0"/>
+          <w:numId w:val="1"/>
+        </w:numPr>
+      </w:pPr>
+      <w:r>
+        <w:t xml:space="preserve">Dữ liệu sau khi được tiếp nhận bởi ServerReactor sẽ được lập lịch xử lí và chuyển tới các WorkerThread giúp tránh Race condition trong quá trình vận hành. Trong trường hợp cần trả về dữ liệu ngược lại cho Client/Server, các WorkerThread này sẽ chả về các ChangeRequest và ChangeData về cho </w:t>
+      </w:r>
+      <w:r>
+        <w:t>Server</w:t>
+      </w:r>
+      <w:r>
+        <w:t>Reactor</w:t>
+      </w:r>
+      <w:r>
+        <w:t>. Các request này sẽ được thực thi trước mỗi lần Selector thực hiện select.</w:t>
+      </w:r>
+    </w:p>
+    <w:p>
+      <w:pPr>
         <w:pStyle w:val="Heading3"/>
         <w:numPr>
           <w:ilvl w:val="2"/>
@@ -5234,7 +5410,88 @@
         </w:numPr>
       </w:pPr>
       <w:r>
+        <w:t xml:space="preserve">Kiến trúc </w:t>
+      </w:r>
+      <w:r>
         <w:t>Server</w:t>
+      </w:r>
+    </w:p>
+    <w:p>
+      <w:pPr>
+        <w:keepNext/>
+        <w:ind w:left="360"/>
+      </w:pPr>
+      <w:r>
+        <w:rPr>
+          <w:noProof/>
+        </w:rPr>
+        <w:drawing>
+          <wp:inline distT="0" distB="0" distL="0" distR="0" wp14:anchorId="05CC21F6" wp14:editId="03C593A5">
+            <wp:extent cx="5701030" cy="1670050"/>
+            <wp:effectExtent l="0" t="0" r="0" b="6350"/>
+            <wp:docPr id="6" name="Picture 6"/>
+            <wp:cNvGraphicFramePr>
+              <a:graphicFrameLocks xmlns:a="http://schemas.openxmlformats.org/drawingml/2006/main" noChangeAspect="1"/>
+            </wp:cNvGraphicFramePr>
+            <a:graphic xmlns:a="http://schemas.openxmlformats.org/drawingml/2006/main">
+              <a:graphicData uri="http://schemas.openxmlformats.org/drawingml/2006/picture">
+                <pic:pic xmlns:pic="http://schemas.openxmlformats.org/drawingml/2006/picture">
+                  <pic:nvPicPr>
+                    <pic:cNvPr id="0" name="Picture 3"/>
+                    <pic:cNvPicPr>
+                      <a:picLocks noChangeAspect="1" noChangeArrowheads="1"/>
+                    </pic:cNvPicPr>
+                  </pic:nvPicPr>
+                  <pic:blipFill>
+                    <a:blip r:embed="rId21" cstate="print">
+                      <a:extLst>
+                        <a:ext uri="{28A0092B-C50C-407E-A947-70E740481C1C}">
+                          <a14:useLocalDpi xmlns:a14="http://schemas.microsoft.com/office/drawing/2010/main" val="0"/>
+                        </a:ext>
+                      </a:extLst>
+                    </a:blip>
+                    <a:srcRect/>
+                    <a:stretch>
+                      <a:fillRect/>
+                    </a:stretch>
+                  </pic:blipFill>
+                  <pic:spPr bwMode="auto">
+                    <a:xfrm>
+                      <a:off x="0" y="0"/>
+                      <a:ext cx="5701030" cy="1670050"/>
+                    </a:xfrm>
+                    <a:prstGeom prst="rect">
+                      <a:avLst/>
+                    </a:prstGeom>
+                    <a:noFill/>
+                    <a:ln>
+                      <a:noFill/>
+                    </a:ln>
+                  </pic:spPr>
+                </pic:pic>
+              </a:graphicData>
+            </a:graphic>
+          </wp:inline>
+        </w:drawing>
+      </w:r>
+    </w:p>
+    <w:p>
+      <w:pPr>
+        <w:pStyle w:val="Caption"/>
+      </w:pPr>
+      <w:r>
+        <w:t xml:space="preserve">Hình  </w:t>
+      </w:r>
+      <w:fldSimple w:instr=" SEQ Hình_ \* ARABIC ">
+        <w:r>
+          <w:rPr>
+            <w:noProof/>
+          </w:rPr>
+          <w:t>4</w:t>
+        </w:r>
+      </w:fldSimple>
+      <w:r>
+        <w:t>: Kiến trúc Server tổng quan</w:t>
       </w:r>
     </w:p>
     <w:p/>
@@ -5248,6 +5505,9 @@
       </w:pPr>
       <w:r>
         <w:lastRenderedPageBreak/>
+        <w:t xml:space="preserve">Kiến trúc </w:t>
+      </w:r>
+      <w:r>
         <w:t>Client</w:t>
       </w:r>
     </w:p>
@@ -5308,7 +5568,7 @@
       </w:pPr>
     </w:p>
     <w:sectPr>
-      <w:footerReference w:type="default" r:id="rId21"/>
+      <w:footerReference w:type="default" r:id="rId22"/>
       <w:pgSz w:w="12240" w:h="15840"/>
       <w:pgMar w:top="1440" w:right="1440" w:bottom="1440" w:left="1800" w:header="720" w:footer="720" w:gutter="0"/>
       <w:cols w:space="720"/>
@@ -6553,6 +6813,31 @@
       <w:u w:val="single"/>
     </w:rPr>
   </w:style>
+  <w:style w:type="paragraph" w:customStyle="1" w:styleId="Code">
+    <w:name w:val="Code"/>
+    <w:basedOn w:val="Normal"/>
+    <w:link w:val="CodeChar"/>
+    <w:qFormat/>
+    <w:rsid w:val="00717DB1"/>
+    <w:pPr>
+      <w:spacing w:line="240" w:lineRule="auto"/>
+      <w:ind w:left="360"/>
+      <w:jc w:val="left"/>
+    </w:pPr>
+    <w:rPr>
+      <w:rFonts w:ascii="Consolas" w:hAnsi="Consolas"/>
+    </w:rPr>
+  </w:style>
+  <w:style w:type="character" w:customStyle="1" w:styleId="CodeChar">
+    <w:name w:val="Code Char"/>
+    <w:basedOn w:val="DefaultParagraphFont"/>
+    <w:link w:val="Code"/>
+    <w:rsid w:val="00717DB1"/>
+    <w:rPr>
+      <w:rFonts w:ascii="Consolas" w:hAnsi="Consolas"/>
+      <w:sz w:val="26"/>
+    </w:rPr>
+  </w:style>
 </w:styles>
 </file>
 

</xml_diff>

<commit_message>
add server construct to pdf
</commit_message>
<xml_diff>
--- a/bc_ltm.docx
+++ b/bc_ltm.docx
@@ -4950,14 +4950,27 @@
       <w:r>
         <w:t xml:space="preserve">Hình  </w:t>
       </w:r>
-      <w:fldSimple w:instr=" SEQ Hình_ \* ARABIC ">
-        <w:r>
-          <w:rPr>
-            <w:noProof/>
-          </w:rPr>
-          <w:t>1</w:t>
-        </w:r>
-      </w:fldSimple>
+      <w:r>
+        <w:fldChar w:fldCharType="begin"/>
+      </w:r>
+      <w:r>
+        <w:instrText xml:space="preserve"> SEQ Hình_ \* ARABIC </w:instrText>
+      </w:r>
+      <w:r>
+        <w:fldChar w:fldCharType="separate"/>
+      </w:r>
+      <w:r>
+        <w:rPr>
+          <w:noProof/>
+        </w:rPr>
+        <w:t>1</w:t>
+      </w:r>
+      <w:r>
+        <w:rPr>
+          <w:noProof/>
+        </w:rPr>
+        <w:fldChar w:fldCharType="end"/>
+      </w:r>
       <w:r>
         <w:rPr>
           <w:noProof/>
@@ -5114,14 +5127,27 @@
       <w:r>
         <w:t xml:space="preserve">Hình  </w:t>
       </w:r>
-      <w:fldSimple w:instr=" SEQ Hình_ \* ARABIC ">
-        <w:r>
-          <w:rPr>
-            <w:noProof/>
-          </w:rPr>
-          <w:t>2</w:t>
-        </w:r>
-      </w:fldSimple>
+      <w:r>
+        <w:fldChar w:fldCharType="begin"/>
+      </w:r>
+      <w:r>
+        <w:instrText xml:space="preserve"> SEQ Hình_ \* ARABIC </w:instrText>
+      </w:r>
+      <w:r>
+        <w:fldChar w:fldCharType="separate"/>
+      </w:r>
+      <w:r>
+        <w:rPr>
+          <w:noProof/>
+        </w:rPr>
+        <w:t>2</w:t>
+      </w:r>
+      <w:r>
+        <w:rPr>
+          <w:noProof/>
+        </w:rPr>
+        <w:fldChar w:fldCharType="end"/>
+      </w:r>
       <w:r>
         <w:t>: Kiến trúc</w:t>
       </w:r>
@@ -5231,14 +5257,27 @@
       <w:r>
         <w:t xml:space="preserve">Hình  </w:t>
       </w:r>
-      <w:fldSimple w:instr=" SEQ Hình_ \* ARABIC ">
-        <w:r>
-          <w:rPr>
-            <w:noProof/>
-          </w:rPr>
-          <w:t>3</w:t>
-        </w:r>
-      </w:fldSimple>
+      <w:r>
+        <w:fldChar w:fldCharType="begin"/>
+      </w:r>
+      <w:r>
+        <w:instrText xml:space="preserve"> SEQ Hình_ \* ARABIC </w:instrText>
+      </w:r>
+      <w:r>
+        <w:fldChar w:fldCharType="separate"/>
+      </w:r>
+      <w:r>
+        <w:rPr>
+          <w:noProof/>
+        </w:rPr>
+        <w:t>3</w:t>
+      </w:r>
+      <w:r>
+        <w:rPr>
+          <w:noProof/>
+        </w:rPr>
+        <w:fldChar w:fldCharType="end"/>
+      </w:r>
       <w:r>
         <w:t xml:space="preserve">: Cấu trúc máy chủ </w:t>
       </w:r>
@@ -5251,7 +5290,7 @@
     </w:p>
     <w:p>
       <w:pPr>
-        <w:ind w:firstLine="720"/>
+        <w:ind w:left="360" w:firstLine="360"/>
       </w:pPr>
       <w:r>
         <w:lastRenderedPageBreak/>
@@ -5321,10 +5360,7 @@
         <w:t>. Các hoạt động</w:t>
       </w:r>
       <w:r>
-        <w:t xml:space="preserve"> </w:t>
-      </w:r>
-      <w:r>
-        <w:t>(Operation)</w:t>
+        <w:t xml:space="preserve"> (Operation)</w:t>
       </w:r>
       <w:r>
         <w:t xml:space="preserve"> tương tác này</w:t>
@@ -5426,7 +5462,7 @@
           <w:noProof/>
         </w:rPr>
         <w:drawing>
-          <wp:inline distT="0" distB="0" distL="0" distR="0" wp14:anchorId="05CC21F6" wp14:editId="03C593A5">
+          <wp:inline distT="0" distB="0" distL="0" distR="0" wp14:anchorId="478FECF5" wp14:editId="77825D66">
             <wp:extent cx="5701030" cy="1670050"/>
             <wp:effectExtent l="0" t="0" r="0" b="6350"/>
             <wp:docPr id="6" name="Picture 6"/>
@@ -5482,19 +5518,623 @@
       <w:r>
         <w:t xml:space="preserve">Hình  </w:t>
       </w:r>
+      <w:r>
+        <w:t>4</w:t>
+      </w:r>
+      <w:r>
+        <w:t>: Kiến trúc Server tổng quan</w:t>
+      </w:r>
+    </w:p>
+    <w:p>
+      <w:pPr>
+        <w:ind w:left="360" w:firstLine="360"/>
+      </w:pPr>
+      <w:r>
+        <w:lastRenderedPageBreak/>
+        <w:t>Tương tự kiến trúc bên trên đã trình bày, Server được dựng lên theo kiến trúc Non-blocking IO, trong đó chỉ sử dụng một thread duy nhất cho việc lập lịch và xử lý là ServerQueueRequest và một thread giúp trả lời các yêu cầu về bảng trạng thái mang tên ServerTableControl. Hai Port tương ứng cũng được bind cho mỗi chức năng. Mỗi thread sẽ tạo một handle riêng biệt tới MySQL Server.</w:t>
+      </w:r>
+    </w:p>
+    <w:p>
+      <w:pPr>
+        <w:pStyle w:val="Heading4"/>
+        <w:numPr>
+          <w:ilvl w:val="3"/>
+          <w:numId w:val="3"/>
+        </w:numPr>
+      </w:pPr>
+      <w:r>
+        <w:t>Database</w:t>
+      </w:r>
+    </w:p>
+    <w:p>
+      <w:pPr>
+        <w:keepNext/>
+      </w:pPr>
+      <w:r>
+        <w:drawing>
+          <wp:inline distT="0" distB="0" distL="0" distR="0" wp14:anchorId="790F0A2B" wp14:editId="6FC60ADC">
+            <wp:extent cx="5715000" cy="1672590"/>
+            <wp:effectExtent l="0" t="0" r="0" b="3810"/>
+            <wp:docPr id="7" name="Picture 7"/>
+            <wp:cNvGraphicFramePr>
+              <a:graphicFrameLocks xmlns:a="http://schemas.openxmlformats.org/drawingml/2006/main" noChangeAspect="1"/>
+            </wp:cNvGraphicFramePr>
+            <a:graphic xmlns:a="http://schemas.openxmlformats.org/drawingml/2006/main">
+              <a:graphicData uri="http://schemas.openxmlformats.org/drawingml/2006/picture">
+                <pic:pic xmlns:pic="http://schemas.openxmlformats.org/drawingml/2006/picture">
+                  <pic:nvPicPr>
+                    <pic:cNvPr id="1" name=""/>
+                    <pic:cNvPicPr/>
+                  </pic:nvPicPr>
+                  <pic:blipFill>
+                    <a:blip r:embed="rId22"/>
+                    <a:stretch>
+                      <a:fillRect/>
+                    </a:stretch>
+                  </pic:blipFill>
+                  <pic:spPr>
+                    <a:xfrm>
+                      <a:off x="0" y="0"/>
+                      <a:ext cx="5715000" cy="1672590"/>
+                    </a:xfrm>
+                    <a:prstGeom prst="rect">
+                      <a:avLst/>
+                    </a:prstGeom>
+                  </pic:spPr>
+                </pic:pic>
+              </a:graphicData>
+            </a:graphic>
+          </wp:inline>
+        </w:drawing>
+      </w:r>
+    </w:p>
+    <w:p>
+      <w:pPr>
+        <w:pStyle w:val="Caption"/>
+      </w:pPr>
+      <w:r>
+        <w:t xml:space="preserve">Hình  </w:t>
+      </w:r>
+      <w:r>
+        <w:t>5</w:t>
+      </w:r>
+      <w:r>
+        <w:t>: Cấu trúc cơ sở dữ liệu</w:t>
+      </w:r>
+    </w:p>
+    <w:p>
+      <w:pPr>
+        <w:pStyle w:val="ListParagraph"/>
+        <w:numPr>
+          <w:ilvl w:val="0"/>
+          <w:numId w:val="1"/>
+        </w:numPr>
+      </w:pPr>
+      <w:r>
+        <w:t>Các cột trong Database bao gồm:</w:t>
+      </w:r>
+    </w:p>
+    <w:p>
+      <w:pPr>
+        <w:pStyle w:val="Code"/>
+        <w:spacing w:after="0"/>
+        <w:ind w:left="720"/>
+      </w:pPr>
+      <w:r>
+        <w:t>CREATE TABLE `user_account` (</w:t>
+      </w:r>
+    </w:p>
+    <w:p>
+      <w:pPr>
+        <w:pStyle w:val="Code"/>
+        <w:spacing w:after="0"/>
+        <w:ind w:left="720"/>
+      </w:pPr>
+      <w:r>
+        <w:t xml:space="preserve">  `AccountID` int NOT NULL AUTO_INCREMENT,</w:t>
+      </w:r>
+    </w:p>
+    <w:p>
+      <w:pPr>
+        <w:pStyle w:val="Code"/>
+        <w:spacing w:after="0"/>
+        <w:ind w:left="720"/>
+      </w:pPr>
+      <w:r>
+        <w:t xml:space="preserve">  `username` varchar(255) NOT NULL,</w:t>
+      </w:r>
+    </w:p>
+    <w:p>
+      <w:pPr>
+        <w:pStyle w:val="Code"/>
+        <w:spacing w:after="0"/>
+        <w:ind w:left="720"/>
+      </w:pPr>
+      <w:r>
+        <w:t xml:space="preserve">  `password` varchar(255) NOT NULL,</w:t>
+      </w:r>
+    </w:p>
+    <w:p>
+      <w:pPr>
+        <w:pStyle w:val="Code"/>
+        <w:spacing w:after="0"/>
+        <w:ind w:left="720"/>
+      </w:pPr>
+      <w:r>
+        <w:t xml:space="preserve">  `isOnline` tinyint(1) DEFAULT '0',</w:t>
+      </w:r>
+    </w:p>
+    <w:p>
+      <w:pPr>
+        <w:pStyle w:val="Code"/>
+        <w:spacing w:after="0"/>
+        <w:ind w:left="720"/>
+      </w:pPr>
+      <w:r>
+        <w:t xml:space="preserve">  `point` float DEFAULT '0',</w:t>
+      </w:r>
+    </w:p>
+    <w:p>
+      <w:pPr>
+        <w:pStyle w:val="Code"/>
+        <w:spacing w:after="0"/>
+        <w:ind w:left="720"/>
+      </w:pPr>
+      <w:r>
+        <w:t xml:space="preserve">  `isPlaying` tinyint(1) DEFAULT '0',</w:t>
+      </w:r>
+    </w:p>
+    <w:p>
+      <w:pPr>
+        <w:pStyle w:val="Code"/>
+        <w:spacing w:after="0"/>
+        <w:ind w:left="720"/>
+      </w:pPr>
+      <w:r>
+        <w:t xml:space="preserve">  `isAdmin` tinyint(1) DEFAULT '0',</w:t>
+      </w:r>
+    </w:p>
+    <w:p>
+      <w:pPr>
+        <w:pStyle w:val="Code"/>
+        <w:spacing w:after="0"/>
+        <w:ind w:left="720"/>
+      </w:pPr>
+      <w:r>
+        <w:t xml:space="preserve">  PRIMARY KEY (`AccountID`)</w:t>
+      </w:r>
+    </w:p>
+    <w:p>
+      <w:pPr>
+        <w:pStyle w:val="Code"/>
+        <w:spacing w:after="0"/>
+      </w:pPr>
+      <w:r>
+        <w:t>)</w:t>
+      </w:r>
+    </w:p>
+    <w:p>
+      <w:pPr>
+        <w:pStyle w:val="ListParagraph"/>
+        <w:numPr>
+          <w:ilvl w:val="0"/>
+          <w:numId w:val="1"/>
+        </w:numPr>
+      </w:pPr>
+      <w:r>
+        <w:t>Trong đó:</w:t>
+      </w:r>
+    </w:p>
+    <w:p>
+      <w:pPr>
+        <w:pStyle w:val="ListParagraph"/>
+        <w:numPr>
+          <w:ilvl w:val="1"/>
+          <w:numId w:val="1"/>
+        </w:numPr>
+      </w:pPr>
+      <w:r>
+        <w:t>u</w:t>
+      </w:r>
+      <w:r>
+        <w:t>sername: Tên tài khoản của người dùng.</w:t>
+      </w:r>
+    </w:p>
+    <w:p>
+      <w:pPr>
+        <w:pStyle w:val="ListParagraph"/>
+        <w:numPr>
+          <w:ilvl w:val="1"/>
+          <w:numId w:val="1"/>
+        </w:numPr>
+      </w:pPr>
+      <w:r>
+        <w:t>p</w:t>
+      </w:r>
+      <w:r>
+        <w:t>assword: Mật khẩu của người dùng</w:t>
+      </w:r>
+      <w:r>
+        <w:t>.</w:t>
+      </w:r>
+    </w:p>
+    <w:p>
+      <w:pPr>
+        <w:pStyle w:val="ListParagraph"/>
+        <w:numPr>
+          <w:ilvl w:val="1"/>
+          <w:numId w:val="1"/>
+        </w:numPr>
+      </w:pPr>
+      <w:r>
+        <w:t>i</w:t>
+      </w:r>
+      <w:r>
+        <w:t>sOnline: Được set giá trị True khi User online, ngược lại nhận giá trị False.</w:t>
+      </w:r>
+    </w:p>
+    <w:p>
+      <w:pPr>
+        <w:pStyle w:val="ListParagraph"/>
+        <w:numPr>
+          <w:ilvl w:val="1"/>
+          <w:numId w:val="1"/>
+        </w:numPr>
+      </w:pPr>
+      <w:r>
+        <w:t>point: Số điểm hiện tại.</w:t>
+      </w:r>
+    </w:p>
+    <w:p>
+      <w:pPr>
+        <w:pStyle w:val="ListParagraph"/>
+        <w:numPr>
+          <w:ilvl w:val="1"/>
+          <w:numId w:val="1"/>
+        </w:numPr>
+      </w:pPr>
+      <w:r>
+        <w:t>isPlaying: Trạng thái của người chơi khi đã online (Trong trận đấu/Rảnh rỗi).</w:t>
+      </w:r>
+    </w:p>
+    <w:p>
+      <w:pPr>
+        <w:pStyle w:val="ListParagraph"/>
+        <w:numPr>
+          <w:ilvl w:val="1"/>
+          <w:numId w:val="1"/>
+        </w:numPr>
+      </w:pPr>
+      <w:r>
+        <w:t>isAdmin: Người chơi có phải Admin (dùng cho quản trị trên nền tảng web)</w:t>
+      </w:r>
+      <w:r>
+        <w:t>.</w:t>
+      </w:r>
+    </w:p>
+    <w:p>
+      <w:pPr>
+        <w:pStyle w:val="Heading4"/>
+        <w:numPr>
+          <w:ilvl w:val="3"/>
+          <w:numId w:val="3"/>
+        </w:numPr>
+      </w:pPr>
+      <w:r>
+        <w:lastRenderedPageBreak/>
+        <w:t>ServerQueueRequest</w:t>
+      </w:r>
+    </w:p>
+    <w:p>
+      <w:pPr>
+        <w:pStyle w:val="Heading5"/>
+        <w:numPr>
+          <w:ilvl w:val="4"/>
+          <w:numId w:val="3"/>
+        </w:numPr>
+      </w:pPr>
+      <w:r>
+        <w:t>Lập lịch</w:t>
+      </w:r>
+    </w:p>
+    <w:p>
+      <w:pPr>
+        <w:ind w:left="360" w:firstLine="360"/>
+      </w:pPr>
+      <w:r>
+        <w:t>Những request tương ứng với Port 1 sẽ được Thread này lập lịch và xử lý và trả về cho ServerReactor</w:t>
+      </w:r>
+      <w:r>
+        <w:t>.</w:t>
+      </w:r>
+    </w:p>
+    <w:p>
+      <w:pPr>
+        <w:keepNext/>
+        <w:ind w:left="360"/>
+      </w:pPr>
+      <w:r>
+        <w:drawing>
+          <wp:inline distT="0" distB="0" distL="0" distR="0" wp14:anchorId="1994FFE6" wp14:editId="6948F33B">
+            <wp:extent cx="5715000" cy="4179570"/>
+            <wp:effectExtent l="0" t="0" r="0" b="0"/>
+            <wp:docPr id="5" name="Picture 5"/>
+            <wp:cNvGraphicFramePr>
+              <a:graphicFrameLocks xmlns:a="http://schemas.openxmlformats.org/drawingml/2006/main" noChangeAspect="1"/>
+            </wp:cNvGraphicFramePr>
+            <a:graphic xmlns:a="http://schemas.openxmlformats.org/drawingml/2006/main">
+              <a:graphicData uri="http://schemas.openxmlformats.org/drawingml/2006/picture">
+                <pic:pic xmlns:pic="http://schemas.openxmlformats.org/drawingml/2006/picture">
+                  <pic:nvPicPr>
+                    <pic:cNvPr id="1" name=""/>
+                    <pic:cNvPicPr/>
+                  </pic:nvPicPr>
+                  <pic:blipFill>
+                    <a:blip r:embed="rId23"/>
+                    <a:stretch>
+                      <a:fillRect/>
+                    </a:stretch>
+                  </pic:blipFill>
+                  <pic:spPr>
+                    <a:xfrm>
+                      <a:off x="0" y="0"/>
+                      <a:ext cx="5715000" cy="4179570"/>
+                    </a:xfrm>
+                    <a:prstGeom prst="rect">
+                      <a:avLst/>
+                    </a:prstGeom>
+                  </pic:spPr>
+                </pic:pic>
+              </a:graphicData>
+            </a:graphic>
+          </wp:inline>
+        </w:drawing>
+      </w:r>
+    </w:p>
+    <w:p>
+      <w:pPr>
+        <w:pStyle w:val="Caption"/>
+      </w:pPr>
+      <w:r>
+        <w:t xml:space="preserve">Hình  </w:t>
+      </w:r>
       <w:fldSimple w:instr=" SEQ Hình_ \* ARABIC ">
         <w:r>
           <w:rPr>
             <w:noProof/>
           </w:rPr>
-          <w:t>4</w:t>
+          <w:t>6</w:t>
         </w:r>
       </w:fldSimple>
       <w:r>
-        <w:t>: Kiến trúc Server tổng quan</w:t>
-      </w:r>
-    </w:p>
-    <w:p/>
+        <w:t>: Quá trình lập lịch</w:t>
+      </w:r>
+    </w:p>
+    <w:p>
+      <w:pPr>
+        <w:ind w:left="360"/>
+      </w:pPr>
+      <w:r>
+        <w:tab/>
+        <w:t>Trong hình 5 bên trên, khi ServerReactor nhận được dữ liệu từ phía Client sẽ gọi tới hàm processData(), hàm này sẽ có nhiệm vụ thêm mới request vào queue để lập lịch xử lý. Sau khi thêm mới xong, hàm sẽ notify phần ThreadMain đang chờ đợi dữ liệu xử lý.</w:t>
+      </w:r>
+      <w:r>
+        <w:t xml:space="preserve"> </w:t>
+      </w:r>
+    </w:p>
+    <w:p>
+      <w:pPr>
+        <w:pStyle w:val="Heading5"/>
+        <w:numPr>
+          <w:ilvl w:val="4"/>
+          <w:numId w:val="3"/>
+        </w:numPr>
+      </w:pPr>
+      <w:r>
+        <w:t>Xử lý</w:t>
+      </w:r>
+    </w:p>
+    <w:p>
+      <w:pPr>
+        <w:ind w:left="720"/>
+      </w:pPr>
+      <w:r>
+        <w:t>ServerQueueRequest sẽ thực hiện xử lý các truy vấn sau:</w:t>
+      </w:r>
+    </w:p>
+    <w:p>
+      <w:pPr>
+        <w:pStyle w:val="ListParagraph"/>
+        <w:numPr>
+          <w:ilvl w:val="0"/>
+          <w:numId w:val="1"/>
+        </w:numPr>
+      </w:pPr>
+      <w:r>
+        <w:rPr>
+          <w:b/>
+          <w:bCs/>
+        </w:rPr>
+        <w:t>Đăng nhập</w:t>
+      </w:r>
+      <w:r>
+        <w:rPr>
+          <w:b/>
+          <w:bCs/>
+        </w:rPr>
+        <w:t>:</w:t>
+      </w:r>
+      <w:r>
+        <w:t xml:space="preserve"> </w:t>
+      </w:r>
+      <w:r>
+        <w:t>ClientMessage.REQUEST.LOGIN</w:t>
+      </w:r>
+    </w:p>
+    <w:p>
+      <w:pPr>
+        <w:pStyle w:val="ListParagraph"/>
+        <w:numPr>
+          <w:ilvl w:val="0"/>
+          <w:numId w:val="1"/>
+        </w:numPr>
+      </w:pPr>
+      <w:r>
+        <w:rPr>
+          <w:b/>
+          <w:bCs/>
+        </w:rPr>
+        <w:t>Tạo tài khoản</w:t>
+      </w:r>
+      <w:r>
+        <w:rPr>
+          <w:b/>
+          <w:bCs/>
+        </w:rPr>
+        <w:t>:</w:t>
+      </w:r>
+      <w:r>
+        <w:t xml:space="preserve"> </w:t>
+      </w:r>
+      <w:r>
+        <w:t>ClientMessage.REQUEST.</w:t>
+      </w:r>
+      <w:r>
+        <w:t>REGISTER</w:t>
+      </w:r>
+    </w:p>
+    <w:p>
+      <w:pPr>
+        <w:pStyle w:val="ListParagraph"/>
+        <w:numPr>
+          <w:ilvl w:val="0"/>
+          <w:numId w:val="1"/>
+        </w:numPr>
+      </w:pPr>
+      <w:r>
+        <w:rPr>
+          <w:b/>
+          <w:bCs/>
+        </w:rPr>
+        <w:t>Đăng xuất:</w:t>
+      </w:r>
+      <w:r>
+        <w:t xml:space="preserve"> Được xử lí tương tự như khi Client ngắt kết nối đột ngột.</w:t>
+      </w:r>
+    </w:p>
+    <w:p>
+      <w:pPr>
+        <w:pStyle w:val="ListParagraph"/>
+        <w:numPr>
+          <w:ilvl w:val="0"/>
+          <w:numId w:val="1"/>
+        </w:numPr>
+      </w:pPr>
+      <w:r>
+        <w:rPr>
+          <w:b/>
+          <w:bCs/>
+        </w:rPr>
+        <w:t>Thách đấu:</w:t>
+      </w:r>
+      <w:r>
+        <w:t xml:space="preserve"> </w:t>
+      </w:r>
+      <w:r>
+        <w:t>ClientMessage.REQUEST.</w:t>
+      </w:r>
+      <w:r>
+        <w:t>CHALLENGE</w:t>
+      </w:r>
+    </w:p>
+    <w:p>
+      <w:pPr>
+        <w:pStyle w:val="ListParagraph"/>
+        <w:numPr>
+          <w:ilvl w:val="0"/>
+          <w:numId w:val="1"/>
+        </w:numPr>
+      </w:pPr>
+      <w:r>
+        <w:rPr>
+          <w:b/>
+          <w:bCs/>
+        </w:rPr>
+        <w:t>Chiến thắng:</w:t>
+      </w:r>
+      <w:r>
+        <w:t xml:space="preserve"> </w:t>
+      </w:r>
+      <w:r>
+        <w:t>ClientMessage.REQUEST.</w:t>
+      </w:r>
+      <w:r>
+        <w:t>WIN (nhận được khi Client hoàn thành bàn chơi trước đối thủ)</w:t>
+      </w:r>
+      <w:r>
+        <w:t>.</w:t>
+      </w:r>
+    </w:p>
+    <w:p>
+      <w:pPr>
+        <w:pStyle w:val="ListParagraph"/>
+        <w:numPr>
+          <w:ilvl w:val="0"/>
+          <w:numId w:val="1"/>
+        </w:numPr>
+      </w:pPr>
+      <w:r>
+        <w:rPr>
+          <w:b/>
+          <w:bCs/>
+        </w:rPr>
+        <w:lastRenderedPageBreak/>
+        <w:t>Thoát bàn chơi:</w:t>
+      </w:r>
+      <w:r>
+        <w:t xml:space="preserve"> </w:t>
+      </w:r>
+      <w:r>
+        <w:t>ClientMessage.REQUEST.</w:t>
+      </w:r>
+      <w:r>
+        <w:t>QUIT (nhận được khi Client thoát khi đang trong bàn chơi với đối thủ khác)</w:t>
+      </w:r>
+      <w:r>
+        <w:t>.</w:t>
+      </w:r>
+    </w:p>
+    <w:p>
+      <w:pPr>
+        <w:pStyle w:val="ListParagraph"/>
+        <w:numPr>
+          <w:ilvl w:val="0"/>
+          <w:numId w:val="1"/>
+        </w:numPr>
+      </w:pPr>
+      <w:r>
+        <w:rPr>
+          <w:b/>
+          <w:bCs/>
+        </w:rPr>
+        <w:t>Hết thời gian:</w:t>
+      </w:r>
+      <w:r>
+        <w:t xml:space="preserve"> </w:t>
+      </w:r>
+      <w:r>
+        <w:t>ClientMessage.REQUEST.</w:t>
+      </w:r>
+      <w:r>
+        <w:t xml:space="preserve">MATCH (nhận được </w:t>
+      </w:r>
+      <w:r>
+        <w:t>khi Client và đối thủ cùng không hoàn thành bàn chơi sau 2 phút, cả 2 sẽ phải gửi thông tin điểm số về Server</w:t>
+      </w:r>
+      <w:r>
+        <w:t>)</w:t>
+      </w:r>
+    </w:p>
     <w:p>
       <w:pPr>
         <w:pStyle w:val="Heading3"/>
@@ -5504,13 +6144,13 @@
         </w:numPr>
       </w:pPr>
       <w:r>
-        <w:lastRenderedPageBreak/>
         <w:t xml:space="preserve">Kiến trúc </w:t>
       </w:r>
       <w:r>
         <w:t>Client</w:t>
       </w:r>
     </w:p>
+    <w:p/>
     <w:p>
       <w:pPr>
         <w:pStyle w:val="Heading2"/>
@@ -5568,7 +6208,7 @@
       </w:pPr>
     </w:p>
     <w:sectPr>
-      <w:footerReference w:type="default" r:id="rId22"/>
+      <w:footerReference w:type="default" r:id="rId24"/>
       <w:pgSz w:w="12240" w:h="15840"/>
       <w:pgMar w:top="1440" w:right="1440" w:bottom="1440" w:left="1800" w:header="720" w:footer="720" w:gutter="0"/>
       <w:cols w:space="720"/>
@@ -5711,7 +6351,7 @@
         <w:rFonts w:ascii="Courier New" w:hAnsi="Courier New" w:cs="Courier New" w:hint="default"/>
       </w:rPr>
     </w:lvl>
-    <w:lvl w:ilvl="2" w:tplc="04090005" w:tentative="1">
+    <w:lvl w:ilvl="2" w:tplc="04090005">
       <w:start w:val="1"/>
       <w:numFmt w:val="bullet"/>
       <w:lvlText w:val=""/>
@@ -6030,6 +6670,95 @@
       </w:rPr>
     </w:lvl>
   </w:abstractNum>
+  <w:abstractNum w:abstractNumId="3" w15:restartNumberingAfterBreak="0">
+    <w:nsid w:val="3ED24699"/>
+    <w:multiLevelType w:val="hybridMultilevel"/>
+    <w:tmpl w:val="2C02CEE8"/>
+    <w:lvl w:ilvl="0" w:tplc="04090019">
+      <w:start w:val="1"/>
+      <w:numFmt w:val="lowerLetter"/>
+      <w:lvlText w:val="%1."/>
+      <w:lvlJc w:val="left"/>
+      <w:pPr>
+        <w:ind w:left="720" w:hanging="360"/>
+      </w:pPr>
+      <w:rPr>
+        <w:rFonts w:hint="default"/>
+      </w:rPr>
+    </w:lvl>
+    <w:lvl w:ilvl="1" w:tplc="04090019" w:tentative="1">
+      <w:start w:val="1"/>
+      <w:numFmt w:val="lowerLetter"/>
+      <w:lvlText w:val="%2."/>
+      <w:lvlJc w:val="left"/>
+      <w:pPr>
+        <w:ind w:left="1440" w:hanging="360"/>
+      </w:pPr>
+    </w:lvl>
+    <w:lvl w:ilvl="2" w:tplc="0409001B" w:tentative="1">
+      <w:start w:val="1"/>
+      <w:numFmt w:val="lowerRoman"/>
+      <w:lvlText w:val="%3."/>
+      <w:lvlJc w:val="right"/>
+      <w:pPr>
+        <w:ind w:left="2160" w:hanging="180"/>
+      </w:pPr>
+    </w:lvl>
+    <w:lvl w:ilvl="3" w:tplc="0409000F" w:tentative="1">
+      <w:start w:val="1"/>
+      <w:numFmt w:val="decimal"/>
+      <w:lvlText w:val="%4."/>
+      <w:lvlJc w:val="left"/>
+      <w:pPr>
+        <w:ind w:left="2880" w:hanging="360"/>
+      </w:pPr>
+    </w:lvl>
+    <w:lvl w:ilvl="4" w:tplc="04090019" w:tentative="1">
+      <w:start w:val="1"/>
+      <w:numFmt w:val="lowerLetter"/>
+      <w:lvlText w:val="%5."/>
+      <w:lvlJc w:val="left"/>
+      <w:pPr>
+        <w:ind w:left="3600" w:hanging="360"/>
+      </w:pPr>
+    </w:lvl>
+    <w:lvl w:ilvl="5" w:tplc="0409001B" w:tentative="1">
+      <w:start w:val="1"/>
+      <w:numFmt w:val="lowerRoman"/>
+      <w:lvlText w:val="%6."/>
+      <w:lvlJc w:val="right"/>
+      <w:pPr>
+        <w:ind w:left="4320" w:hanging="180"/>
+      </w:pPr>
+    </w:lvl>
+    <w:lvl w:ilvl="6" w:tplc="0409000F" w:tentative="1">
+      <w:start w:val="1"/>
+      <w:numFmt w:val="decimal"/>
+      <w:lvlText w:val="%7."/>
+      <w:lvlJc w:val="left"/>
+      <w:pPr>
+        <w:ind w:left="5040" w:hanging="360"/>
+      </w:pPr>
+    </w:lvl>
+    <w:lvl w:ilvl="7" w:tplc="04090019" w:tentative="1">
+      <w:start w:val="1"/>
+      <w:numFmt w:val="lowerLetter"/>
+      <w:lvlText w:val="%8."/>
+      <w:lvlJc w:val="left"/>
+      <w:pPr>
+        <w:ind w:left="5760" w:hanging="360"/>
+      </w:pPr>
+    </w:lvl>
+    <w:lvl w:ilvl="8" w:tplc="0409001B" w:tentative="1">
+      <w:start w:val="1"/>
+      <w:numFmt w:val="lowerRoman"/>
+      <w:lvlText w:val="%9."/>
+      <w:lvlJc w:val="right"/>
+      <w:pPr>
+        <w:ind w:left="6480" w:hanging="180"/>
+      </w:pPr>
+    </w:lvl>
+  </w:abstractNum>
   <w:num w:numId="1">
     <w:abstractNumId w:val="0"/>
   </w:num>
@@ -6038,6 +6767,9 @@
   </w:num>
   <w:num w:numId="3">
     <w:abstractNumId w:val="2"/>
+  </w:num>
+  <w:num w:numId="4">
+    <w:abstractNumId w:val="3"/>
   </w:num>
   <w:numIdMacAtCleanup w:val="3"/>
 </w:numbering>
@@ -6523,7 +7255,7 @@
     <w:uiPriority w:val="9"/>
     <w:unhideWhenUsed/>
     <w:qFormat/>
-    <w:rsid w:val="002A3C8C"/>
+    <w:rsid w:val="00BD085B"/>
     <w:pPr>
       <w:keepNext/>
       <w:keepLines/>
@@ -6531,10 +7263,31 @@
       <w:outlineLvl w:val="3"/>
     </w:pPr>
     <w:rPr>
-      <w:rFonts w:asciiTheme="majorHAnsi" w:eastAsiaTheme="majorEastAsia" w:hAnsiTheme="majorHAnsi" w:cstheme="majorBidi"/>
-      <w:i/>
+      <w:rFonts w:eastAsiaTheme="majorEastAsia" w:cstheme="majorBidi"/>
+      <w:b/>
       <w:iCs/>
-      <w:color w:val="2F5496" w:themeColor="accent1" w:themeShade="BF"/>
+      <w:color w:val="000000" w:themeColor="text1"/>
+    </w:rPr>
+  </w:style>
+  <w:style w:type="paragraph" w:styleId="Heading5">
+    <w:name w:val="heading 5"/>
+    <w:basedOn w:val="Normal"/>
+    <w:next w:val="Normal"/>
+    <w:link w:val="Heading5Char"/>
+    <w:uiPriority w:val="9"/>
+    <w:unhideWhenUsed/>
+    <w:qFormat/>
+    <w:rsid w:val="002662CF"/>
+    <w:pPr>
+      <w:keepNext/>
+      <w:keepLines/>
+      <w:spacing w:before="40" w:after="0"/>
+      <w:outlineLvl w:val="4"/>
+    </w:pPr>
+    <w:rPr>
+      <w:rFonts w:eastAsiaTheme="majorEastAsia" w:cstheme="majorBidi"/>
+      <w:b/>
+      <w:color w:val="000000" w:themeColor="text1"/>
     </w:rPr>
   </w:style>
   <w:style w:type="character" w:default="1" w:styleId="DefaultParagraphFont">
@@ -6764,12 +7517,13 @@
     <w:basedOn w:val="DefaultParagraphFont"/>
     <w:link w:val="Heading4"/>
     <w:uiPriority w:val="9"/>
-    <w:rsid w:val="002A3C8C"/>
+    <w:rsid w:val="00BD085B"/>
     <w:rPr>
-      <w:rFonts w:asciiTheme="majorHAnsi" w:eastAsiaTheme="majorEastAsia" w:hAnsiTheme="majorHAnsi" w:cstheme="majorBidi"/>
-      <w:i/>
+      <w:rFonts w:ascii="Times New Roman" w:eastAsiaTheme="majorEastAsia" w:hAnsi="Times New Roman" w:cstheme="majorBidi"/>
+      <w:b/>
       <w:iCs/>
-      <w:color w:val="2F5496" w:themeColor="accent1" w:themeShade="BF"/>
+      <w:color w:val="000000" w:themeColor="text1"/>
+      <w:sz w:val="26"/>
     </w:rPr>
   </w:style>
   <w:style w:type="paragraph" w:styleId="Caption">
@@ -6818,7 +7572,7 @@
     <w:basedOn w:val="Normal"/>
     <w:link w:val="CodeChar"/>
     <w:qFormat/>
-    <w:rsid w:val="00717DB1"/>
+    <w:rsid w:val="00F624CB"/>
     <w:pPr>
       <w:spacing w:line="240" w:lineRule="auto"/>
       <w:ind w:left="360"/>
@@ -6826,15 +7580,29 @@
     </w:pPr>
     <w:rPr>
       <w:rFonts w:ascii="Consolas" w:hAnsi="Consolas"/>
+      <w:sz w:val="24"/>
     </w:rPr>
   </w:style>
   <w:style w:type="character" w:customStyle="1" w:styleId="CodeChar">
     <w:name w:val="Code Char"/>
     <w:basedOn w:val="DefaultParagraphFont"/>
     <w:link w:val="Code"/>
-    <w:rsid w:val="00717DB1"/>
+    <w:rsid w:val="00F624CB"/>
     <w:rPr>
       <w:rFonts w:ascii="Consolas" w:hAnsi="Consolas"/>
+      <w:sz w:val="24"/>
+    </w:rPr>
+  </w:style>
+  <w:style w:type="character" w:customStyle="1" w:styleId="Heading5Char">
+    <w:name w:val="Heading 5 Char"/>
+    <w:basedOn w:val="DefaultParagraphFont"/>
+    <w:link w:val="Heading5"/>
+    <w:uiPriority w:val="9"/>
+    <w:rsid w:val="002662CF"/>
+    <w:rPr>
+      <w:rFonts w:ascii="Times New Roman" w:eastAsiaTheme="majorEastAsia" w:hAnsi="Times New Roman" w:cstheme="majorBidi"/>
+      <w:b/>
+      <w:color w:val="000000" w:themeColor="text1"/>
       <w:sz w:val="26"/>
     </w:rPr>
   </w:style>

</xml_diff>

<commit_message>
Release 1.0.4: Thêm kiến trúc, đang viết kết quả
</commit_message>
<xml_diff>
--- a/bc_ltm.docx
+++ b/bc_ltm.docx
@@ -4246,7 +4246,7 @@
       <w:r>
         <w:fldChar w:fldCharType="separate"/>
       </w:r>
-      <w:hyperlink w:anchor="_Toc57624536" w:history="1">
+      <w:hyperlink w:anchor="_Toc57746925" w:history="1">
         <w:r>
           <w:rPr>
             <w:rStyle w:val="Hyperlink"/>
@@ -4273,7 +4273,7 @@
             <w:noProof/>
             <w:webHidden/>
           </w:rPr>
-          <w:instrText xml:space="preserve"> PAGEREF _Toc57624536 \h </w:instrText>
+          <w:instrText xml:space="preserve"> PAGEREF _Toc57746925 \h </w:instrText>
         </w:r>
         <w:r>
           <w:rPr>
@@ -4316,13 +4316,13 @@
           <w:sz w:val="22"/>
         </w:rPr>
       </w:pPr>
-      <w:hyperlink w:anchor="_Toc57624537" w:history="1">
+      <w:hyperlink w:anchor="_Toc57746926" w:history="1">
         <w:r>
           <w:rPr>
             <w:rStyle w:val="Hyperlink"/>
             <w:noProof/>
           </w:rPr>
-          <w:t>Hình  2: Kiến trúc máy chủ sử dụng Non-blocking socket</w:t>
+          <w:t>Hình  2: Kiến trúc tổng quan máy chủ sử dụng Non-blocking socket</w:t>
         </w:r>
         <w:r>
           <w:rPr>
@@ -4343,7 +4343,7 @@
             <w:noProof/>
             <w:webHidden/>
           </w:rPr>
-          <w:instrText xml:space="preserve"> PAGEREF _Toc57624537 \h </w:instrText>
+          <w:instrText xml:space="preserve"> PAGEREF _Toc57746926 \h </w:instrText>
         </w:r>
         <w:r>
           <w:rPr>
@@ -4375,6 +4375,296 @@
       </w:hyperlink>
     </w:p>
     <w:p>
+      <w:pPr>
+        <w:pStyle w:val="TableofFigures"/>
+        <w:tabs>
+          <w:tab w:val="right" w:leader="dot" w:pos="8990"/>
+        </w:tabs>
+        <w:rPr>
+          <w:rFonts w:asciiTheme="minorHAnsi" w:eastAsiaTheme="minorEastAsia" w:hAnsiTheme="minorHAnsi"/>
+          <w:noProof/>
+          <w:sz w:val="22"/>
+        </w:rPr>
+      </w:pPr>
+      <w:hyperlink w:anchor="_Toc57746927" w:history="1">
+        <w:r>
+          <w:rPr>
+            <w:rStyle w:val="Hyperlink"/>
+            <w:noProof/>
+          </w:rPr>
+          <w:t>Hình  3: Cấu trúc máy chủ cơ bản sử dụng Non-blocking socket</w:t>
+        </w:r>
+        <w:r>
+          <w:rPr>
+            <w:noProof/>
+            <w:webHidden/>
+          </w:rPr>
+          <w:tab/>
+        </w:r>
+        <w:r>
+          <w:rPr>
+            <w:noProof/>
+            <w:webHidden/>
+          </w:rPr>
+          <w:fldChar w:fldCharType="begin"/>
+        </w:r>
+        <w:r>
+          <w:rPr>
+            <w:noProof/>
+            <w:webHidden/>
+          </w:rPr>
+          <w:instrText xml:space="preserve"> PAGEREF _Toc57746927 \h </w:instrText>
+        </w:r>
+        <w:r>
+          <w:rPr>
+            <w:noProof/>
+            <w:webHidden/>
+          </w:rPr>
+        </w:r>
+        <w:r>
+          <w:rPr>
+            <w:noProof/>
+            <w:webHidden/>
+          </w:rPr>
+          <w:fldChar w:fldCharType="separate"/>
+        </w:r>
+        <w:r>
+          <w:rPr>
+            <w:noProof/>
+            <w:webHidden/>
+          </w:rPr>
+          <w:t>11</w:t>
+        </w:r>
+        <w:r>
+          <w:rPr>
+            <w:noProof/>
+            <w:webHidden/>
+          </w:rPr>
+          <w:fldChar w:fldCharType="end"/>
+        </w:r>
+      </w:hyperlink>
+    </w:p>
+    <w:p>
+      <w:pPr>
+        <w:pStyle w:val="TableofFigures"/>
+        <w:tabs>
+          <w:tab w:val="right" w:leader="dot" w:pos="8990"/>
+        </w:tabs>
+        <w:rPr>
+          <w:rFonts w:asciiTheme="minorHAnsi" w:eastAsiaTheme="minorEastAsia" w:hAnsiTheme="minorHAnsi"/>
+          <w:noProof/>
+          <w:sz w:val="22"/>
+        </w:rPr>
+      </w:pPr>
+      <w:hyperlink w:anchor="_Toc57746928" w:history="1">
+        <w:r>
+          <w:rPr>
+            <w:rStyle w:val="Hyperlink"/>
+            <w:noProof/>
+          </w:rPr>
+          <w:t>Hình  4: Cấu trúc cơ sở dữ liệu</w:t>
+        </w:r>
+        <w:r>
+          <w:rPr>
+            <w:noProof/>
+            <w:webHidden/>
+          </w:rPr>
+          <w:tab/>
+        </w:r>
+        <w:r>
+          <w:rPr>
+            <w:noProof/>
+            <w:webHidden/>
+          </w:rPr>
+          <w:fldChar w:fldCharType="begin"/>
+        </w:r>
+        <w:r>
+          <w:rPr>
+            <w:noProof/>
+            <w:webHidden/>
+          </w:rPr>
+          <w:instrText xml:space="preserve"> PAGEREF _Toc57746928 \h </w:instrText>
+        </w:r>
+        <w:r>
+          <w:rPr>
+            <w:noProof/>
+            <w:webHidden/>
+          </w:rPr>
+        </w:r>
+        <w:r>
+          <w:rPr>
+            <w:noProof/>
+            <w:webHidden/>
+          </w:rPr>
+          <w:fldChar w:fldCharType="separate"/>
+        </w:r>
+        <w:r>
+          <w:rPr>
+            <w:noProof/>
+            <w:webHidden/>
+          </w:rPr>
+          <w:t>13</w:t>
+        </w:r>
+        <w:r>
+          <w:rPr>
+            <w:noProof/>
+            <w:webHidden/>
+          </w:rPr>
+          <w:fldChar w:fldCharType="end"/>
+        </w:r>
+      </w:hyperlink>
+    </w:p>
+    <w:p>
+      <w:pPr>
+        <w:pStyle w:val="TableofFigures"/>
+        <w:tabs>
+          <w:tab w:val="right" w:leader="dot" w:pos="8990"/>
+        </w:tabs>
+        <w:rPr>
+          <w:rFonts w:asciiTheme="minorHAnsi" w:eastAsiaTheme="minorEastAsia" w:hAnsiTheme="minorHAnsi"/>
+          <w:noProof/>
+          <w:sz w:val="22"/>
+        </w:rPr>
+      </w:pPr>
+      <w:hyperlink w:anchor="_Toc57746929" w:history="1">
+        <w:r>
+          <w:rPr>
+            <w:rStyle w:val="Hyperlink"/>
+            <w:noProof/>
+          </w:rPr>
+          <w:t>Hình  5: Quá trình lập lịch</w:t>
+        </w:r>
+        <w:r>
+          <w:rPr>
+            <w:noProof/>
+            <w:webHidden/>
+          </w:rPr>
+          <w:tab/>
+        </w:r>
+        <w:r>
+          <w:rPr>
+            <w:noProof/>
+            <w:webHidden/>
+          </w:rPr>
+          <w:fldChar w:fldCharType="begin"/>
+        </w:r>
+        <w:r>
+          <w:rPr>
+            <w:noProof/>
+            <w:webHidden/>
+          </w:rPr>
+          <w:instrText xml:space="preserve"> PAGEREF _Toc57746929 \h </w:instrText>
+        </w:r>
+        <w:r>
+          <w:rPr>
+            <w:noProof/>
+            <w:webHidden/>
+          </w:rPr>
+        </w:r>
+        <w:r>
+          <w:rPr>
+            <w:noProof/>
+            <w:webHidden/>
+          </w:rPr>
+          <w:fldChar w:fldCharType="separate"/>
+        </w:r>
+        <w:r>
+          <w:rPr>
+            <w:noProof/>
+            <w:webHidden/>
+          </w:rPr>
+          <w:t>14</w:t>
+        </w:r>
+        <w:r>
+          <w:rPr>
+            <w:noProof/>
+            <w:webHidden/>
+          </w:rPr>
+          <w:fldChar w:fldCharType="end"/>
+        </w:r>
+      </w:hyperlink>
+    </w:p>
+    <w:p>
+      <w:pPr>
+        <w:pStyle w:val="TableofFigures"/>
+        <w:tabs>
+          <w:tab w:val="right" w:leader="dot" w:pos="8990"/>
+        </w:tabs>
+        <w:rPr>
+          <w:rFonts w:asciiTheme="minorHAnsi" w:eastAsiaTheme="minorEastAsia" w:hAnsiTheme="minorHAnsi"/>
+          <w:noProof/>
+          <w:sz w:val="22"/>
+        </w:rPr>
+      </w:pPr>
+      <w:hyperlink w:anchor="_Toc57746930" w:history="1">
+        <w:r>
+          <w:rPr>
+            <w:rStyle w:val="Hyperlink"/>
+            <w:noProof/>
+          </w:rPr>
+          <w:t>Hình  6: Kiến trúc Client</w:t>
+        </w:r>
+        <w:r>
+          <w:rPr>
+            <w:noProof/>
+            <w:webHidden/>
+          </w:rPr>
+          <w:tab/>
+        </w:r>
+        <w:r>
+          <w:rPr>
+            <w:noProof/>
+            <w:webHidden/>
+          </w:rPr>
+          <w:fldChar w:fldCharType="begin"/>
+        </w:r>
+        <w:r>
+          <w:rPr>
+            <w:noProof/>
+            <w:webHidden/>
+          </w:rPr>
+          <w:instrText xml:space="preserve"> PAGEREF _Toc57746930 \h </w:instrText>
+        </w:r>
+        <w:r>
+          <w:rPr>
+            <w:noProof/>
+            <w:webHidden/>
+          </w:rPr>
+        </w:r>
+        <w:r>
+          <w:rPr>
+            <w:noProof/>
+            <w:webHidden/>
+          </w:rPr>
+          <w:fldChar w:fldCharType="separate"/>
+        </w:r>
+        <w:r>
+          <w:rPr>
+            <w:noProof/>
+            <w:webHidden/>
+          </w:rPr>
+          <w:t>15</w:t>
+        </w:r>
+        <w:r>
+          <w:rPr>
+            <w:noProof/>
+            <w:webHidden/>
+          </w:rPr>
+          <w:fldChar w:fldCharType="end"/>
+        </w:r>
+      </w:hyperlink>
+    </w:p>
+    <w:p>
+      <w:pPr>
+        <w:jc w:val="left"/>
+        <w:rPr>
+          <w:rFonts w:eastAsiaTheme="majorEastAsia" w:cstheme="majorBidi"/>
+          <w:b/>
+          <w:color w:val="000000" w:themeColor="text1"/>
+          <w:sz w:val="32"/>
+          <w:szCs w:val="32"/>
+        </w:rPr>
+      </w:pPr>
       <w:r>
         <w:fldChar w:fldCharType="end"/>
       </w:r>
@@ -4947,30 +5237,19 @@
       </w:pPr>
       <w:bookmarkStart w:id="0" w:name="_Toc57622563"/>
       <w:bookmarkStart w:id="1" w:name="_Toc57624536"/>
+      <w:bookmarkStart w:id="2" w:name="_Toc57746846"/>
+      <w:bookmarkStart w:id="3" w:name="_Toc57746925"/>
       <w:r>
         <w:t xml:space="preserve">Hình  </w:t>
       </w:r>
-      <w:r>
-        <w:fldChar w:fldCharType="begin"/>
-      </w:r>
-      <w:r>
-        <w:instrText xml:space="preserve"> SEQ Hình_ \* ARABIC </w:instrText>
-      </w:r>
-      <w:r>
-        <w:fldChar w:fldCharType="separate"/>
-      </w:r>
-      <w:r>
-        <w:rPr>
-          <w:noProof/>
-        </w:rPr>
-        <w:t>1</w:t>
-      </w:r>
-      <w:r>
-        <w:rPr>
-          <w:noProof/>
-        </w:rPr>
-        <w:fldChar w:fldCharType="end"/>
-      </w:r>
+      <w:fldSimple w:instr=" SEQ Hình_ \* ARABIC ">
+        <w:r>
+          <w:rPr>
+            <w:noProof/>
+          </w:rPr>
+          <w:t>1</w:t>
+        </w:r>
+      </w:fldSimple>
       <w:r>
         <w:rPr>
           <w:noProof/>
@@ -4982,6 +5261,8 @@
       </w:r>
       <w:bookmarkEnd w:id="0"/>
       <w:bookmarkEnd w:id="1"/>
+      <w:bookmarkEnd w:id="2"/>
+      <w:bookmarkEnd w:id="3"/>
     </w:p>
     <w:p>
       <w:pPr>
@@ -5123,31 +5404,20 @@
       <w:pPr>
         <w:pStyle w:val="Caption"/>
       </w:pPr>
-      <w:bookmarkStart w:id="2" w:name="_Toc57624537"/>
+      <w:bookmarkStart w:id="4" w:name="_Toc57624537"/>
+      <w:bookmarkStart w:id="5" w:name="_Toc57746847"/>
+      <w:bookmarkStart w:id="6" w:name="_Toc57746926"/>
       <w:r>
         <w:t xml:space="preserve">Hình  </w:t>
       </w:r>
-      <w:r>
-        <w:fldChar w:fldCharType="begin"/>
-      </w:r>
-      <w:r>
-        <w:instrText xml:space="preserve"> SEQ Hình_ \* ARABIC </w:instrText>
-      </w:r>
-      <w:r>
-        <w:fldChar w:fldCharType="separate"/>
-      </w:r>
-      <w:r>
-        <w:rPr>
-          <w:noProof/>
-        </w:rPr>
-        <w:t>2</w:t>
-      </w:r>
-      <w:r>
-        <w:rPr>
-          <w:noProof/>
-        </w:rPr>
-        <w:fldChar w:fldCharType="end"/>
-      </w:r>
+      <w:fldSimple w:instr=" SEQ Hình_ \* ARABIC ">
+        <w:r>
+          <w:rPr>
+            <w:noProof/>
+          </w:rPr>
+          <w:t>2</w:t>
+        </w:r>
+      </w:fldSimple>
       <w:r>
         <w:t>: Kiến trúc</w:t>
       </w:r>
@@ -5157,7 +5427,9 @@
       <w:r>
         <w:t xml:space="preserve"> máy chủ sử dụng Non-blocking socket</w:t>
       </w:r>
-      <w:bookmarkEnd w:id="2"/>
+      <w:bookmarkEnd w:id="4"/>
+      <w:bookmarkEnd w:id="5"/>
+      <w:bookmarkEnd w:id="6"/>
     </w:p>
     <w:p>
       <w:pPr>
@@ -5254,30 +5526,19 @@
       <w:pPr>
         <w:pStyle w:val="Caption"/>
       </w:pPr>
+      <w:bookmarkStart w:id="7" w:name="_Toc57746848"/>
+      <w:bookmarkStart w:id="8" w:name="_Toc57746927"/>
       <w:r>
         <w:t xml:space="preserve">Hình  </w:t>
       </w:r>
-      <w:r>
-        <w:fldChar w:fldCharType="begin"/>
-      </w:r>
-      <w:r>
-        <w:instrText xml:space="preserve"> SEQ Hình_ \* ARABIC </w:instrText>
-      </w:r>
-      <w:r>
-        <w:fldChar w:fldCharType="separate"/>
-      </w:r>
-      <w:r>
-        <w:rPr>
-          <w:noProof/>
-        </w:rPr>
-        <w:t>3</w:t>
-      </w:r>
-      <w:r>
-        <w:rPr>
-          <w:noProof/>
-        </w:rPr>
-        <w:fldChar w:fldCharType="end"/>
-      </w:r>
+      <w:fldSimple w:instr=" SEQ Hình_ \* ARABIC ">
+        <w:r>
+          <w:rPr>
+            <w:noProof/>
+          </w:rPr>
+          <w:t>3</w:t>
+        </w:r>
+      </w:fldSimple>
       <w:r>
         <w:t xml:space="preserve">: Cấu trúc máy chủ </w:t>
       </w:r>
@@ -5287,6 +5548,8 @@
       <w:r>
         <w:t>sử dụng Non-blocking socket</w:t>
       </w:r>
+      <w:bookmarkEnd w:id="7"/>
+      <w:bookmarkEnd w:id="8"/>
     </w:p>
     <w:p>
       <w:pPr>
@@ -5425,7 +5688,13 @@
         </w:numPr>
       </w:pPr>
       <w:r>
-        <w:t xml:space="preserve">Dữ liệu sau khi được tiếp nhận bởi ServerReactor sẽ được lập lịch xử lí và chuyển tới các WorkerThread giúp tránh Race condition trong quá trình vận hành. Trong trường hợp cần trả về dữ liệu ngược lại cho Client/Server, các WorkerThread này sẽ chả về các ChangeRequest và ChangeData về cho </w:t>
+        <w:t xml:space="preserve">Dữ liệu sau khi được tiếp nhận bởi ServerReactor sẽ được lập lịch xử lí và chuyển tới các WorkerThread giúp tránh Race condition trong quá trình vận hành. Trong trường hợp cần trả về dữ liệu ngược lại cho Client/Server, các WorkerThread này sẽ </w:t>
+      </w:r>
+      <w:r>
+        <w:t>tr</w:t>
+      </w:r>
+      <w:r>
+        <w:t xml:space="preserve">ả về các ChangeRequest và ChangeData về cho </w:t>
       </w:r>
       <w:r>
         <w:t>Server</w:t>
@@ -5516,13 +5785,7 @@
         <w:pStyle w:val="Caption"/>
       </w:pPr>
       <w:r>
-        <w:t xml:space="preserve">Hình  </w:t>
-      </w:r>
-      <w:r>
-        <w:t>4</w:t>
-      </w:r>
-      <w:r>
-        <w:t>: Kiến trúc Server tổng quan</w:t>
+        <w:t>Hình  4: Kiến trúc Server tổng quan</w:t>
       </w:r>
     </w:p>
     <w:p>
@@ -5551,6 +5814,9 @@
         <w:keepNext/>
       </w:pPr>
       <w:r>
+        <w:rPr>
+          <w:noProof/>
+        </w:rPr>
         <w:drawing>
           <wp:inline distT="0" distB="0" distL="0" distR="0" wp14:anchorId="790F0A2B" wp14:editId="6FC60ADC">
             <wp:extent cx="5715000" cy="1672590"/>
@@ -5592,15 +5858,22 @@
       <w:pPr>
         <w:pStyle w:val="Caption"/>
       </w:pPr>
+      <w:bookmarkStart w:id="9" w:name="_Toc57746928"/>
       <w:r>
         <w:t xml:space="preserve">Hình  </w:t>
       </w:r>
-      <w:r>
-        <w:t>5</w:t>
-      </w:r>
+      <w:fldSimple w:instr=" SEQ Hình_ \* ARABIC ">
+        <w:r>
+          <w:rPr>
+            <w:noProof/>
+          </w:rPr>
+          <w:t>4</w:t>
+        </w:r>
+      </w:fldSimple>
       <w:r>
         <w:t>: Cấu trúc cơ sở dữ liệu</w:t>
       </w:r>
+      <w:bookmarkEnd w:id="9"/>
     </w:p>
     <w:p>
       <w:pPr>
@@ -5842,10 +6115,7 @@
         <w:ind w:left="360" w:firstLine="360"/>
       </w:pPr>
       <w:r>
-        <w:t>Những request tương ứng với Port 1 sẽ được Thread này lập lịch và xử lý và trả về cho ServerReactor</w:t>
-      </w:r>
-      <w:r>
-        <w:t>.</w:t>
+        <w:t>Những request tương ứng với Port 1 sẽ được Thread này lập lịch và xử lý và trả về cho ServerReactor.</w:t>
       </w:r>
     </w:p>
     <w:p>
@@ -5854,6 +6124,9 @@
         <w:ind w:left="360"/>
       </w:pPr>
       <w:r>
+        <w:rPr>
+          <w:noProof/>
+        </w:rPr>
         <w:drawing>
           <wp:inline distT="0" distB="0" distL="0" distR="0" wp14:anchorId="1994FFE6" wp14:editId="6948F33B">
             <wp:extent cx="5715000" cy="4179570"/>
@@ -5895,6 +6168,373 @@
       <w:pPr>
         <w:pStyle w:val="Caption"/>
       </w:pPr>
+      <w:bookmarkStart w:id="10" w:name="_Toc57746849"/>
+      <w:bookmarkStart w:id="11" w:name="_Toc57746929"/>
+      <w:r>
+        <w:t xml:space="preserve">Hình  </w:t>
+      </w:r>
+      <w:r>
+        <w:fldChar w:fldCharType="begin"/>
+      </w:r>
+      <w:r>
+        <w:instrText xml:space="preserve"> SEQ Hình_ \* ARABIC </w:instrText>
+      </w:r>
+      <w:r>
+        <w:fldChar w:fldCharType="separate"/>
+      </w:r>
+      <w:r>
+        <w:rPr>
+          <w:noProof/>
+        </w:rPr>
+        <w:t>5</w:t>
+      </w:r>
+      <w:r>
+        <w:rPr>
+          <w:noProof/>
+        </w:rPr>
+        <w:fldChar w:fldCharType="end"/>
+      </w:r>
+      <w:r>
+        <w:t>: Quá trình lập lịch</w:t>
+      </w:r>
+      <w:bookmarkEnd w:id="10"/>
+      <w:bookmarkEnd w:id="11"/>
+    </w:p>
+    <w:p>
+      <w:pPr>
+        <w:ind w:left="360"/>
+      </w:pPr>
+      <w:r>
+        <w:tab/>
+        <w:t xml:space="preserve">Trong hình </w:t>
+      </w:r>
+      <w:r>
+        <w:t>6</w:t>
+      </w:r>
+      <w:r>
+        <w:t xml:space="preserve"> bên trên, khi ServerReactor nhận được dữ liệu từ phía Client sẽ gọi tới hàm processData(), hàm này sẽ có nhiệm vụ thêm mới request vào queue để lập lịch xử lý. Sau khi thêm mới xong, hàm sẽ notify phần ThreadMain đang chờ đợi dữ liệu xử lý.</w:t>
+      </w:r>
+      <w:r>
+        <w:t xml:space="preserve"> </w:t>
+      </w:r>
+    </w:p>
+    <w:p>
+      <w:pPr>
+        <w:pStyle w:val="Heading5"/>
+        <w:numPr>
+          <w:ilvl w:val="4"/>
+          <w:numId w:val="3"/>
+        </w:numPr>
+      </w:pPr>
+      <w:r>
+        <w:t>Xử lý</w:t>
+      </w:r>
+    </w:p>
+    <w:p>
+      <w:pPr>
+        <w:ind w:left="720"/>
+      </w:pPr>
+      <w:r>
+        <w:t>ServerQueueRequest sẽ thực hiện xử lý các truy vấn sau:</w:t>
+      </w:r>
+    </w:p>
+    <w:p>
+      <w:pPr>
+        <w:pStyle w:val="ListParagraph"/>
+        <w:numPr>
+          <w:ilvl w:val="0"/>
+          <w:numId w:val="1"/>
+        </w:numPr>
+      </w:pPr>
+      <w:r>
+        <w:rPr>
+          <w:b/>
+          <w:bCs/>
+        </w:rPr>
+        <w:t>Đăng nhập:</w:t>
+      </w:r>
+      <w:r>
+        <w:t xml:space="preserve"> </w:t>
+      </w:r>
+      <w:r>
+        <w:t>ClientMessage.REQUEST.LOGIN</w:t>
+      </w:r>
+    </w:p>
+    <w:p>
+      <w:pPr>
+        <w:pStyle w:val="ListParagraph"/>
+        <w:numPr>
+          <w:ilvl w:val="0"/>
+          <w:numId w:val="1"/>
+        </w:numPr>
+      </w:pPr>
+      <w:r>
+        <w:rPr>
+          <w:b/>
+          <w:bCs/>
+        </w:rPr>
+        <w:t>Tạo tài khoản:</w:t>
+      </w:r>
+      <w:r>
+        <w:t xml:space="preserve"> </w:t>
+      </w:r>
+      <w:r>
+        <w:t>ClientMessage.REQUEST.REGISTER</w:t>
+      </w:r>
+    </w:p>
+    <w:p>
+      <w:pPr>
+        <w:pStyle w:val="ListParagraph"/>
+        <w:numPr>
+          <w:ilvl w:val="0"/>
+          <w:numId w:val="1"/>
+        </w:numPr>
+      </w:pPr>
+      <w:r>
+        <w:rPr>
+          <w:b/>
+          <w:bCs/>
+        </w:rPr>
+        <w:t>Đăng xuất:</w:t>
+      </w:r>
+      <w:r>
+        <w:t xml:space="preserve"> Được xử lí tương tự như khi Client ngắt kết nối đột ngột.</w:t>
+      </w:r>
+    </w:p>
+    <w:p>
+      <w:pPr>
+        <w:pStyle w:val="ListParagraph"/>
+        <w:numPr>
+          <w:ilvl w:val="0"/>
+          <w:numId w:val="1"/>
+        </w:numPr>
+      </w:pPr>
+      <w:r>
+        <w:rPr>
+          <w:b/>
+          <w:bCs/>
+        </w:rPr>
+        <w:t>Thách đấu:</w:t>
+      </w:r>
+      <w:r>
+        <w:t xml:space="preserve"> </w:t>
+      </w:r>
+      <w:r>
+        <w:t>ClientMessage.REQUEST.</w:t>
+      </w:r>
+      <w:r>
+        <w:t>CHALLENGE</w:t>
+      </w:r>
+    </w:p>
+    <w:p>
+      <w:pPr>
+        <w:pStyle w:val="ListParagraph"/>
+        <w:numPr>
+          <w:ilvl w:val="0"/>
+          <w:numId w:val="1"/>
+        </w:numPr>
+      </w:pPr>
+      <w:r>
+        <w:rPr>
+          <w:b/>
+          <w:bCs/>
+        </w:rPr>
+        <w:t>Chiến thắng:</w:t>
+      </w:r>
+      <w:r>
+        <w:t xml:space="preserve"> ClientMessage.REQUEST.WIN (nhận được khi Client hoàn thành bàn chơi trước đối thủ)</w:t>
+      </w:r>
+      <w:r>
+        <w:t>.</w:t>
+      </w:r>
+    </w:p>
+    <w:p>
+      <w:pPr>
+        <w:pStyle w:val="ListParagraph"/>
+        <w:numPr>
+          <w:ilvl w:val="0"/>
+          <w:numId w:val="1"/>
+        </w:numPr>
+      </w:pPr>
+      <w:r>
+        <w:rPr>
+          <w:b/>
+          <w:bCs/>
+        </w:rPr>
+        <w:lastRenderedPageBreak/>
+        <w:t>Thoát bàn chơi:</w:t>
+      </w:r>
+      <w:r>
+        <w:t xml:space="preserve"> ClientMessage.REQUEST.QUIT (nhận được khi Client thoát khi đang trong bàn chơi với đối thủ khác)</w:t>
+      </w:r>
+      <w:r>
+        <w:t>.</w:t>
+      </w:r>
+    </w:p>
+    <w:p>
+      <w:pPr>
+        <w:pStyle w:val="ListParagraph"/>
+        <w:numPr>
+          <w:ilvl w:val="0"/>
+          <w:numId w:val="1"/>
+        </w:numPr>
+      </w:pPr>
+      <w:r>
+        <w:rPr>
+          <w:b/>
+          <w:bCs/>
+        </w:rPr>
+        <w:t>Hết thời gian:</w:t>
+      </w:r>
+      <w:r>
+        <w:t xml:space="preserve"> ClientMessage.REQUEST.MATCH (nhận được </w:t>
+      </w:r>
+      <w:r>
+        <w:t>khi Client và đối thủ cùng không hoàn thành bàn chơi sau 2 phút, cả 2 sẽ phải gửi thông tin điểm số về Server</w:t>
+      </w:r>
+      <w:r>
+        <w:t>)</w:t>
+      </w:r>
+    </w:p>
+    <w:p>
+      <w:pPr>
+        <w:pStyle w:val="ListParagraph"/>
+        <w:numPr>
+          <w:ilvl w:val="0"/>
+          <w:numId w:val="1"/>
+        </w:numPr>
+      </w:pPr>
+      <w:r>
+        <w:rPr>
+          <w:b/>
+          <w:bCs/>
+        </w:rPr>
+        <w:t>Khi Client disconnect:</w:t>
+      </w:r>
+      <w:r>
+        <w:t xml:space="preserve"> Server sẽ thực thi:</w:t>
+      </w:r>
+    </w:p>
+    <w:p>
+      <w:pPr>
+        <w:pStyle w:val="ListParagraph"/>
+        <w:numPr>
+          <w:ilvl w:val="1"/>
+          <w:numId w:val="1"/>
+        </w:numPr>
+      </w:pPr>
+      <w:r>
+        <w:t>Đặt giá trị isOnline = False</w:t>
+      </w:r>
+      <w:r>
+        <w:t xml:space="preserve"> và isPlaying = False</w:t>
+      </w:r>
+      <w:r>
+        <w:t>;</w:t>
+      </w:r>
+    </w:p>
+    <w:p>
+      <w:pPr>
+        <w:pStyle w:val="ListParagraph"/>
+        <w:numPr>
+          <w:ilvl w:val="1"/>
+          <w:numId w:val="1"/>
+        </w:numPr>
+      </w:pPr>
+      <w:r>
+        <w:t>Xóa các lời mời thách đấu (nếu có)</w:t>
+      </w:r>
+    </w:p>
+    <w:p>
+      <w:pPr>
+        <w:pStyle w:val="ListParagraph"/>
+        <w:numPr>
+          <w:ilvl w:val="1"/>
+          <w:numId w:val="1"/>
+        </w:numPr>
+      </w:pPr>
+      <w:r>
+        <w:t>Nếu người chơi đang trong một trận đấu, điểm số sẽ được cộng cho đối thủ cùng với thông báo về việc thoát của người chơi.</w:t>
+      </w:r>
+      <w:r>
+        <w:t xml:space="preserve"> Đồng thời lưu lại dữ liệu về trận đấu.</w:t>
+      </w:r>
+    </w:p>
+    <w:p>
+      <w:pPr>
+        <w:pStyle w:val="Heading4"/>
+        <w:numPr>
+          <w:ilvl w:val="3"/>
+          <w:numId w:val="3"/>
+        </w:numPr>
+      </w:pPr>
+      <w:r>
+        <w:t>ServerTableControl</w:t>
+      </w:r>
+    </w:p>
+    <w:p>
+      <w:pPr>
+        <w:keepNext/>
+        <w:jc w:val="center"/>
+      </w:pPr>
+      <w:r>
+        <w:rPr>
+          <w:noProof/>
+        </w:rPr>
+        <w:drawing>
+          <wp:inline distT="0" distB="0" distL="0" distR="0" wp14:anchorId="235F6E7A" wp14:editId="663B35D7">
+            <wp:extent cx="5715000" cy="2400300"/>
+            <wp:effectExtent l="0" t="0" r="0" b="0"/>
+            <wp:docPr id="9" name="Picture 9"/>
+            <wp:cNvGraphicFramePr>
+              <a:graphicFrameLocks xmlns:a="http://schemas.openxmlformats.org/drawingml/2006/main" noChangeAspect="1"/>
+            </wp:cNvGraphicFramePr>
+            <a:graphic xmlns:a="http://schemas.openxmlformats.org/drawingml/2006/main">
+              <a:graphicData uri="http://schemas.openxmlformats.org/drawingml/2006/picture">
+                <pic:pic xmlns:pic="http://schemas.openxmlformats.org/drawingml/2006/picture">
+                  <pic:nvPicPr>
+                    <pic:cNvPr id="0" name="Picture 3"/>
+                    <pic:cNvPicPr>
+                      <a:picLocks noChangeAspect="1" noChangeArrowheads="1"/>
+                    </pic:cNvPicPr>
+                  </pic:nvPicPr>
+                  <pic:blipFill>
+                    <a:blip r:embed="rId24">
+                      <a:extLst>
+                        <a:ext uri="{28A0092B-C50C-407E-A947-70E740481C1C}">
+                          <a14:useLocalDpi xmlns:a14="http://schemas.microsoft.com/office/drawing/2010/main" val="0"/>
+                        </a:ext>
+                      </a:extLst>
+                    </a:blip>
+                    <a:srcRect/>
+                    <a:stretch>
+                      <a:fillRect/>
+                    </a:stretch>
+                  </pic:blipFill>
+                  <pic:spPr bwMode="auto">
+                    <a:xfrm>
+                      <a:off x="0" y="0"/>
+                      <a:ext cx="5715000" cy="2400300"/>
+                    </a:xfrm>
+                    <a:prstGeom prst="rect">
+                      <a:avLst/>
+                    </a:prstGeom>
+                    <a:noFill/>
+                    <a:ln>
+                      <a:noFill/>
+                    </a:ln>
+                  </pic:spPr>
+                </pic:pic>
+              </a:graphicData>
+            </a:graphic>
+          </wp:inline>
+        </w:drawing>
+      </w:r>
+    </w:p>
+    <w:p>
+      <w:pPr>
+        <w:pStyle w:val="Caption"/>
+      </w:pPr>
       <w:r>
         <w:t xml:space="preserve">Hình  </w:t>
       </w:r>
@@ -5907,19 +6547,203 @@
         </w:r>
       </w:fldSimple>
       <w:r>
-        <w:t>: Quá trình lập lịch</w:t>
-      </w:r>
-    </w:p>
-    <w:p>
-      <w:pPr>
-        <w:ind w:left="360"/>
-      </w:pPr>
+        <w:t>: Cấu trúc ServerTableControl</w:t>
+      </w:r>
+    </w:p>
+    <w:p>
       <w:r>
         <w:tab/>
-        <w:t>Trong hình 5 bên trên, khi ServerReactor nhận được dữ liệu từ phía Client sẽ gọi tới hàm processData(), hàm này sẽ có nhiệm vụ thêm mới request vào queue để lập lịch xử lý. Sau khi thêm mới xong, hàm sẽ notify phần ThreadMain đang chờ đợi dữ liệu xử lý.</w:t>
-      </w:r>
-      <w:r>
-        <w:t xml:space="preserve"> </w:t>
+        <w:t>ServerTableControl sẽ có những nhiệm vụ tương ứng với Port 2 như sau:</w:t>
+      </w:r>
+    </w:p>
+    <w:p>
+      <w:pPr>
+        <w:pStyle w:val="ListParagraph"/>
+        <w:numPr>
+          <w:ilvl w:val="0"/>
+          <w:numId w:val="1"/>
+        </w:numPr>
+      </w:pPr>
+      <w:r>
+        <w:t>Ghi nhận những Client kết nối đến Port 2</w:t>
+      </w:r>
+      <w:r>
+        <w:t xml:space="preserve"> vào một List.</w:t>
+      </w:r>
+    </w:p>
+    <w:p>
+      <w:pPr>
+        <w:pStyle w:val="ListParagraph"/>
+        <w:numPr>
+          <w:ilvl w:val="0"/>
+          <w:numId w:val="1"/>
+        </w:numPr>
+      </w:pPr>
+      <w:r>
+        <w:t>Mỗi 1 giây thực hiện những công việc sau:</w:t>
+      </w:r>
+    </w:p>
+    <w:p>
+      <w:pPr>
+        <w:pStyle w:val="ListParagraph"/>
+        <w:numPr>
+          <w:ilvl w:val="1"/>
+          <w:numId w:val="1"/>
+        </w:numPr>
+      </w:pPr>
+      <w:r>
+        <w:t>Đọc dữ liệu về trạng thái của các User từ MySQL Server.</w:t>
+      </w:r>
+    </w:p>
+    <w:p>
+      <w:pPr>
+        <w:pStyle w:val="ListParagraph"/>
+        <w:numPr>
+          <w:ilvl w:val="1"/>
+          <w:numId w:val="1"/>
+        </w:numPr>
+      </w:pPr>
+      <w:r>
+        <w:t>Tạo các ChangeRequest và ChangeData thông qua ServerReactor gửi tới Client.</w:t>
+      </w:r>
+    </w:p>
+    <w:p>
+      <w:pPr>
+        <w:pStyle w:val="Heading3"/>
+        <w:numPr>
+          <w:ilvl w:val="2"/>
+          <w:numId w:val="3"/>
+        </w:numPr>
+      </w:pPr>
+      <w:r>
+        <w:lastRenderedPageBreak/>
+        <w:t xml:space="preserve">Kiến trúc </w:t>
+      </w:r>
+      <w:r>
+        <w:t>Client</w:t>
+      </w:r>
+    </w:p>
+    <w:p>
+      <w:pPr>
+        <w:keepNext/>
+        <w:jc w:val="center"/>
+      </w:pPr>
+      <w:r>
+        <w:rPr>
+          <w:noProof/>
+        </w:rPr>
+        <w:drawing>
+          <wp:inline distT="0" distB="0" distL="0" distR="0" wp14:anchorId="0228CD93" wp14:editId="43142317">
+            <wp:extent cx="5715000" cy="2120900"/>
+            <wp:effectExtent l="0" t="0" r="0" b="0"/>
+            <wp:docPr id="8" name="Picture 8"/>
+            <wp:cNvGraphicFramePr>
+              <a:graphicFrameLocks xmlns:a="http://schemas.openxmlformats.org/drawingml/2006/main" noChangeAspect="1"/>
+            </wp:cNvGraphicFramePr>
+            <a:graphic xmlns:a="http://schemas.openxmlformats.org/drawingml/2006/main">
+              <a:graphicData uri="http://schemas.openxmlformats.org/drawingml/2006/picture">
+                <pic:pic xmlns:pic="http://schemas.openxmlformats.org/drawingml/2006/picture">
+                  <pic:nvPicPr>
+                    <pic:cNvPr id="0" name="Picture 1"/>
+                    <pic:cNvPicPr>
+                      <a:picLocks noChangeAspect="1" noChangeArrowheads="1"/>
+                    </pic:cNvPicPr>
+                  </pic:nvPicPr>
+                  <pic:blipFill>
+                    <a:blip r:embed="rId25">
+                      <a:extLst>
+                        <a:ext uri="{28A0092B-C50C-407E-A947-70E740481C1C}">
+                          <a14:useLocalDpi xmlns:a14="http://schemas.microsoft.com/office/drawing/2010/main" val="0"/>
+                        </a:ext>
+                      </a:extLst>
+                    </a:blip>
+                    <a:srcRect/>
+                    <a:stretch>
+                      <a:fillRect/>
+                    </a:stretch>
+                  </pic:blipFill>
+                  <pic:spPr bwMode="auto">
+                    <a:xfrm>
+                      <a:off x="0" y="0"/>
+                      <a:ext cx="5715000" cy="2120900"/>
+                    </a:xfrm>
+                    <a:prstGeom prst="rect">
+                      <a:avLst/>
+                    </a:prstGeom>
+                    <a:noFill/>
+                    <a:ln>
+                      <a:noFill/>
+                    </a:ln>
+                  </pic:spPr>
+                </pic:pic>
+              </a:graphicData>
+            </a:graphic>
+          </wp:inline>
+        </w:drawing>
+      </w:r>
+    </w:p>
+    <w:p>
+      <w:pPr>
+        <w:pStyle w:val="Caption"/>
+      </w:pPr>
+      <w:bookmarkStart w:id="12" w:name="_Toc57746850"/>
+      <w:bookmarkStart w:id="13" w:name="_Toc57746930"/>
+      <w:r>
+        <w:t xml:space="preserve">Hình  </w:t>
+      </w:r>
+      <w:fldSimple w:instr=" SEQ Hình_ \* ARABIC ">
+        <w:r>
+          <w:rPr>
+            <w:noProof/>
+          </w:rPr>
+          <w:t>7</w:t>
+        </w:r>
+        <w:bookmarkEnd w:id="12"/>
+      </w:fldSimple>
+      <w:r>
+        <w:t>: Kiến trúc Client</w:t>
+      </w:r>
+      <w:bookmarkEnd w:id="13"/>
+      <w:r>
+        <w:t xml:space="preserve"> tổng quan</w:t>
+      </w:r>
+    </w:p>
+    <w:p>
+      <w:pPr>
+        <w:ind w:left="360" w:firstLine="360"/>
+      </w:pPr>
+      <w:r>
+        <w:t>Tương tự kiến trúc</w:t>
+      </w:r>
+      <w:r>
+        <w:t xml:space="preserve"> của Server</w:t>
+      </w:r>
+      <w:r>
+        <w:t xml:space="preserve">, </w:t>
+      </w:r>
+      <w:r>
+        <w:t>Client</w:t>
+      </w:r>
+      <w:r>
+        <w:t xml:space="preserve"> được dựng lên theo kiến trúc Non-blocking IO, trong đó chỉ sử dụng một thread duy nhất cho việc lập lịch và xử lý là </w:t>
+      </w:r>
+      <w:r>
+        <w:t>ResponseHandler</w:t>
+      </w:r>
+      <w:r>
+        <w:t>, một thread mang tên ConnectThread chịu trách nhiệm nhận và gửi các bàn tin tới Server.</w:t>
+      </w:r>
+    </w:p>
+    <w:p>
+      <w:pPr>
+        <w:pStyle w:val="Heading4"/>
+        <w:numPr>
+          <w:ilvl w:val="3"/>
+          <w:numId w:val="3"/>
+        </w:numPr>
+      </w:pPr>
+      <w:r>
+        <w:t>ResponseHandler</w:t>
       </w:r>
     </w:p>
     <w:p>
@@ -5931,15 +6755,7 @@
         </w:numPr>
       </w:pPr>
       <w:r>
-        <w:t>Xử lý</w:t>
-      </w:r>
-    </w:p>
-    <w:p>
-      <w:pPr>
-        <w:ind w:left="720"/>
-      </w:pPr>
-      <w:r>
-        <w:t>ServerQueueRequest sẽ thực hiện xử lý các truy vấn sau:</w:t>
+        <w:t>Lập lịch</w:t>
       </w:r>
     </w:p>
     <w:p>
@@ -5951,24 +6767,71 @@
         </w:numPr>
       </w:pPr>
       <w:r>
+        <w:t>Việc lập lịch của Client hoàn toàn giống Server</w:t>
+      </w:r>
+    </w:p>
+    <w:p>
+      <w:pPr>
+        <w:pStyle w:val="Heading5"/>
+        <w:numPr>
+          <w:ilvl w:val="4"/>
+          <w:numId w:val="3"/>
+        </w:numPr>
+      </w:pPr>
+      <w:r>
+        <w:t>Xử lý</w:t>
+      </w:r>
+    </w:p>
+    <w:p>
+      <w:pPr>
+        <w:pStyle w:val="ListParagraph"/>
+      </w:pPr>
+      <w:r>
+        <w:t>ResponseHandler sẽ xử lý những thông điệp từ Server sau:</w:t>
+      </w:r>
+    </w:p>
+    <w:p>
+      <w:pPr>
+        <w:pStyle w:val="ListParagraph"/>
+        <w:numPr>
+          <w:ilvl w:val="0"/>
+          <w:numId w:val="1"/>
+        </w:numPr>
+      </w:pPr>
+      <w:r>
         <w:rPr>
           <w:b/>
           <w:bCs/>
         </w:rPr>
-        <w:t>Đăng nhập</w:t>
-      </w:r>
+        <w:t>Kết quả đăng nhập:</w:t>
+      </w:r>
+      <w:r>
+        <w:t xml:space="preserve"> ServerMessage.REQUEST.LOGIN</w:t>
+      </w:r>
+    </w:p>
+    <w:p>
+      <w:pPr>
+        <w:pStyle w:val="ListParagraph"/>
+        <w:numPr>
+          <w:ilvl w:val="0"/>
+          <w:numId w:val="1"/>
+        </w:numPr>
+      </w:pPr>
       <w:r>
         <w:rPr>
           <w:b/>
           <w:bCs/>
         </w:rPr>
-        <w:t>:</w:t>
+        <w:t>Kết quả đăng ký:</w:t>
       </w:r>
       <w:r>
         <w:t xml:space="preserve"> </w:t>
       </w:r>
       <w:r>
-        <w:t>ClientMessage.REQUEST.LOGIN</w:t>
+        <w:t>ServerMessage.REQUEST</w:t>
+      </w:r>
+      <w:r>
+        <w:t>.REGISTER</w:t>
       </w:r>
     </w:p>
     <w:p>
@@ -5984,23 +6847,43 @@
           <w:b/>
           <w:bCs/>
         </w:rPr>
-        <w:t>Tạo tài khoản</w:t>
-      </w:r>
+        <w:t>Dữ liệu về trạng thái của các User:</w:t>
+      </w:r>
+      <w:r>
+        <w:t xml:space="preserve"> </w:t>
+      </w:r>
+      <w:r>
+        <w:t>ServerMessage.REQUE</w:t>
+      </w:r>
+      <w:r>
+        <w:t>ST.TABLE</w:t>
+      </w:r>
+    </w:p>
+    <w:p>
+      <w:pPr>
+        <w:pStyle w:val="ListParagraph"/>
+        <w:numPr>
+          <w:ilvl w:val="0"/>
+          <w:numId w:val="1"/>
+        </w:numPr>
+        <w:jc w:val="left"/>
+      </w:pPr>
       <w:r>
         <w:rPr>
           <w:b/>
           <w:bCs/>
         </w:rPr>
-        <w:t>:</w:t>
-      </w:r>
-      <w:r>
-        <w:t xml:space="preserve"> </w:t>
-      </w:r>
-      <w:r>
-        <w:t>ClientMessage.REQUEST.</w:t>
-      </w:r>
-      <w:r>
-        <w:t>REGISTER</w:t>
+        <w:t>Lời mời thách đấu</w:t>
+      </w:r>
+      <w:r>
+        <w:rPr>
+          <w:b/>
+          <w:bCs/>
+        </w:rPr>
+        <w:t xml:space="preserve">: </w:t>
+      </w:r>
+      <w:r>
+        <w:t>ServerMessage.REQUEST.CHALLENGE</w:t>
       </w:r>
     </w:p>
     <w:p>
@@ -6010,16 +6893,47 @@
           <w:ilvl w:val="0"/>
           <w:numId w:val="1"/>
         </w:numPr>
+        <w:jc w:val="left"/>
       </w:pPr>
       <w:r>
         <w:rPr>
           <w:b/>
           <w:bCs/>
         </w:rPr>
-        <w:t>Đăng xuất:</w:t>
-      </w:r>
-      <w:r>
-        <w:t xml:space="preserve"> Được xử lí tương tự như khi Client ngắt kết nối đột ngột.</w:t>
+        <w:t>Kết quả lời mời thách đấu:</w:t>
+      </w:r>
+      <w:r>
+        <w:t xml:space="preserve"> </w:t>
+      </w:r>
+      <w:r>
+        <w:t>ServerMessage.REQUEST</w:t>
+      </w:r>
+      <w:r>
+        <w:t>.CHALLENGE</w:t>
+      </w:r>
+    </w:p>
+    <w:p>
+      <w:pPr>
+        <w:pStyle w:val="Heading2"/>
+        <w:numPr>
+          <w:ilvl w:val="1"/>
+          <w:numId w:val="3"/>
+        </w:numPr>
+      </w:pPr>
+      <w:r>
+        <w:t>Cài đặt và triển khai ứng dụng</w:t>
+      </w:r>
+    </w:p>
+    <w:p>
+      <w:pPr>
+        <w:pStyle w:val="Heading3"/>
+        <w:numPr>
+          <w:ilvl w:val="2"/>
+          <w:numId w:val="3"/>
+        </w:numPr>
+      </w:pPr>
+      <w:r>
+        <w:t>Cấu trúc thư mục:</w:t>
       </w:r>
     </w:p>
     <w:p>
@@ -6031,20 +6945,215 @@
         </w:numPr>
       </w:pPr>
       <w:r>
-        <w:rPr>
-          <w:b/>
-          <w:bCs/>
-        </w:rPr>
-        <w:t>Thách đấu:</w:t>
-      </w:r>
-      <w:r>
-        <w:t xml:space="preserve"> </w:t>
-      </w:r>
-      <w:r>
-        <w:t>ClientMessage.REQUEST.</w:t>
-      </w:r>
-      <w:r>
-        <w:t>CHALLENGE</w:t>
+        <w:t>Cấu trúc thư mục Client:</w:t>
+      </w:r>
+    </w:p>
+    <w:p>
+      <w:pPr>
+        <w:pStyle w:val="ListParagraph"/>
+        <w:numPr>
+          <w:ilvl w:val="1"/>
+          <w:numId w:val="1"/>
+        </w:numPr>
+      </w:pPr>
+      <w:r>
+        <w:t>Controller:</w:t>
+      </w:r>
+    </w:p>
+    <w:p>
+      <w:pPr>
+        <w:pStyle w:val="ListParagraph"/>
+        <w:numPr>
+          <w:ilvl w:val="2"/>
+          <w:numId w:val="1"/>
+        </w:numPr>
+      </w:pPr>
+      <w:r>
+        <w:t>clientRun.java</w:t>
+      </w:r>
+    </w:p>
+    <w:p>
+      <w:pPr>
+        <w:pStyle w:val="ListParagraph"/>
+        <w:numPr>
+          <w:ilvl w:val="2"/>
+          <w:numId w:val="1"/>
+        </w:numPr>
+      </w:pPr>
+      <w:r>
+        <w:t>ConnectThread.java</w:t>
+      </w:r>
+    </w:p>
+    <w:p>
+      <w:pPr>
+        <w:pStyle w:val="ListParagraph"/>
+        <w:numPr>
+          <w:ilvl w:val="2"/>
+          <w:numId w:val="1"/>
+        </w:numPr>
+      </w:pPr>
+      <w:r>
+        <w:t>ResponseHandler</w:t>
+      </w:r>
+      <w:r>
+        <w:t>.java</w:t>
+      </w:r>
+    </w:p>
+    <w:p>
+      <w:pPr>
+        <w:pStyle w:val="ListParagraph"/>
+        <w:numPr>
+          <w:ilvl w:val="2"/>
+          <w:numId w:val="1"/>
+        </w:numPr>
+      </w:pPr>
+      <w:r>
+        <w:t>LoginControl</w:t>
+      </w:r>
+      <w:r>
+        <w:t>.java</w:t>
+      </w:r>
+    </w:p>
+    <w:p>
+      <w:pPr>
+        <w:pStyle w:val="ListParagraph"/>
+        <w:numPr>
+          <w:ilvl w:val="2"/>
+          <w:numId w:val="1"/>
+        </w:numPr>
+      </w:pPr>
+      <w:r>
+        <w:t>LobbyControl</w:t>
+      </w:r>
+      <w:r>
+        <w:t>.java</w:t>
+      </w:r>
+    </w:p>
+    <w:p>
+      <w:pPr>
+        <w:pStyle w:val="ListParagraph"/>
+        <w:numPr>
+          <w:ilvl w:val="2"/>
+          <w:numId w:val="1"/>
+        </w:numPr>
+      </w:pPr>
+      <w:r>
+        <w:t>PikachuController</w:t>
+      </w:r>
+      <w:r>
+        <w:t>.java</w:t>
+      </w:r>
+    </w:p>
+    <w:p>
+      <w:pPr>
+        <w:pStyle w:val="ListParagraph"/>
+        <w:numPr>
+          <w:ilvl w:val="1"/>
+          <w:numId w:val="1"/>
+        </w:numPr>
+      </w:pPr>
+      <w:r>
+        <w:t>Model:</w:t>
+      </w:r>
+    </w:p>
+    <w:p>
+      <w:pPr>
+        <w:pStyle w:val="ListParagraph"/>
+        <w:numPr>
+          <w:ilvl w:val="2"/>
+          <w:numId w:val="1"/>
+        </w:numPr>
+      </w:pPr>
+      <w:r>
+        <w:lastRenderedPageBreak/>
+        <w:t>ClientDataEvent</w:t>
+      </w:r>
+      <w:r>
+        <w:t>.java</w:t>
+      </w:r>
+    </w:p>
+    <w:p>
+      <w:pPr>
+        <w:pStyle w:val="ListParagraph"/>
+        <w:numPr>
+          <w:ilvl w:val="2"/>
+          <w:numId w:val="1"/>
+        </w:numPr>
+      </w:pPr>
+      <w:r>
+        <w:t>Pikachu.java</w:t>
+      </w:r>
+    </w:p>
+    <w:p>
+      <w:pPr>
+        <w:pStyle w:val="ListParagraph"/>
+        <w:numPr>
+          <w:ilvl w:val="1"/>
+          <w:numId w:val="1"/>
+        </w:numPr>
+      </w:pPr>
+      <w:r>
+        <w:t>View:</w:t>
+      </w:r>
+    </w:p>
+    <w:p>
+      <w:pPr>
+        <w:pStyle w:val="ListParagraph"/>
+        <w:numPr>
+          <w:ilvl w:val="2"/>
+          <w:numId w:val="1"/>
+        </w:numPr>
+      </w:pPr>
+      <w:r>
+        <w:t>JpanelBackground.java</w:t>
+      </w:r>
+    </w:p>
+    <w:p>
+      <w:pPr>
+        <w:pStyle w:val="ListParagraph"/>
+        <w:numPr>
+          <w:ilvl w:val="2"/>
+          <w:numId w:val="1"/>
+        </w:numPr>
+      </w:pPr>
+      <w:r>
+        <w:t>LobbyForm.java</w:t>
+      </w:r>
+    </w:p>
+    <w:p>
+      <w:pPr>
+        <w:pStyle w:val="ListParagraph"/>
+        <w:numPr>
+          <w:ilvl w:val="2"/>
+          <w:numId w:val="1"/>
+        </w:numPr>
+      </w:pPr>
+      <w:r>
+        <w:t>LoginForm.java</w:t>
+      </w:r>
+    </w:p>
+    <w:p>
+      <w:pPr>
+        <w:pStyle w:val="ListParagraph"/>
+        <w:numPr>
+          <w:ilvl w:val="2"/>
+          <w:numId w:val="1"/>
+        </w:numPr>
+      </w:pPr>
+      <w:r>
+        <w:t>PlayGameView.java</w:t>
+      </w:r>
+    </w:p>
+    <w:p>
+      <w:pPr>
+        <w:pStyle w:val="ListParagraph"/>
+        <w:numPr>
+          <w:ilvl w:val="2"/>
+          <w:numId w:val="1"/>
+        </w:numPr>
+      </w:pPr>
+      <w:r>
+        <w:t>RequestForm.java</w:t>
       </w:r>
     </w:p>
     <w:p>
@@ -6056,23 +7165,7 @@
         </w:numPr>
       </w:pPr>
       <w:r>
-        <w:rPr>
-          <w:b/>
-          <w:bCs/>
-        </w:rPr>
-        <w:t>Chiến thắng:</w:t>
-      </w:r>
-      <w:r>
-        <w:t xml:space="preserve"> </w:t>
-      </w:r>
-      <w:r>
-        <w:t>ClientMessage.REQUEST.</w:t>
-      </w:r>
-      <w:r>
-        <w:t>WIN (nhận được khi Client hoàn thành bàn chơi trước đối thủ)</w:t>
-      </w:r>
-      <w:r>
-        <w:t>.</w:t>
+        <w:t>Resource (Chứa các tập tin hình ảnh nhân vật AmongUs, icon,…)</w:t>
       </w:r>
     </w:p>
     <w:p>
@@ -6084,24 +7177,211 @@
         </w:numPr>
       </w:pPr>
       <w:r>
-        <w:rPr>
-          <w:b/>
-          <w:bCs/>
-        </w:rPr>
-        <w:lastRenderedPageBreak/>
-        <w:t>Thoát bàn chơi:</w:t>
-      </w:r>
-      <w:r>
-        <w:t xml:space="preserve"> </w:t>
-      </w:r>
-      <w:r>
-        <w:t>ClientMessage.REQUEST.</w:t>
-      </w:r>
-      <w:r>
-        <w:t>QUIT (nhận được khi Client thoát khi đang trong bàn chơi với đối thủ khác)</w:t>
-      </w:r>
-      <w:r>
-        <w:t>.</w:t>
+        <w:t>Cấu trúc thư mục Server:</w:t>
+      </w:r>
+    </w:p>
+    <w:p>
+      <w:pPr>
+        <w:pStyle w:val="ListParagraph"/>
+        <w:numPr>
+          <w:ilvl w:val="1"/>
+          <w:numId w:val="1"/>
+        </w:numPr>
+      </w:pPr>
+      <w:r>
+        <w:t>Controller:</w:t>
+      </w:r>
+    </w:p>
+    <w:p>
+      <w:pPr>
+        <w:pStyle w:val="ListParagraph"/>
+        <w:numPr>
+          <w:ilvl w:val="2"/>
+          <w:numId w:val="1"/>
+        </w:numPr>
+      </w:pPr>
+      <w:r>
+        <w:t>DatabaseManager.java</w:t>
+      </w:r>
+    </w:p>
+    <w:p>
+      <w:pPr>
+        <w:pStyle w:val="ListParagraph"/>
+        <w:numPr>
+          <w:ilvl w:val="2"/>
+          <w:numId w:val="1"/>
+        </w:numPr>
+      </w:pPr>
+      <w:r>
+        <w:t>ServerQueueRequest.java</w:t>
+      </w:r>
+    </w:p>
+    <w:p>
+      <w:pPr>
+        <w:pStyle w:val="ListParagraph"/>
+        <w:numPr>
+          <w:ilvl w:val="2"/>
+          <w:numId w:val="1"/>
+        </w:numPr>
+      </w:pPr>
+      <w:r>
+        <w:t>ServerReactor.java</w:t>
+      </w:r>
+    </w:p>
+    <w:p>
+      <w:pPr>
+        <w:pStyle w:val="ListParagraph"/>
+        <w:numPr>
+          <w:ilvl w:val="2"/>
+          <w:numId w:val="1"/>
+        </w:numPr>
+      </w:pPr>
+      <w:r>
+        <w:t>serverRun.java</w:t>
+      </w:r>
+    </w:p>
+    <w:p>
+      <w:pPr>
+        <w:pStyle w:val="ListParagraph"/>
+        <w:numPr>
+          <w:ilvl w:val="2"/>
+          <w:numId w:val="1"/>
+        </w:numPr>
+      </w:pPr>
+      <w:r>
+        <w:t>ServerTableControl.java</w:t>
+      </w:r>
+    </w:p>
+    <w:p>
+      <w:pPr>
+        <w:pStyle w:val="ListParagraph"/>
+        <w:numPr>
+          <w:ilvl w:val="1"/>
+          <w:numId w:val="1"/>
+        </w:numPr>
+      </w:pPr>
+      <w:r>
+        <w:t>Model:</w:t>
+      </w:r>
+    </w:p>
+    <w:p>
+      <w:pPr>
+        <w:pStyle w:val="ListParagraph"/>
+        <w:numPr>
+          <w:ilvl w:val="2"/>
+          <w:numId w:val="1"/>
+        </w:numPr>
+      </w:pPr>
+      <w:r>
+        <w:t>Message:</w:t>
+      </w:r>
+    </w:p>
+    <w:p>
+      <w:pPr>
+        <w:pStyle w:val="ListParagraph"/>
+        <w:numPr>
+          <w:ilvl w:val="3"/>
+          <w:numId w:val="1"/>
+        </w:numPr>
+      </w:pPr>
+      <w:r>
+        <w:t>ClientMessage.java</w:t>
+      </w:r>
+    </w:p>
+    <w:p>
+      <w:pPr>
+        <w:pStyle w:val="ListParagraph"/>
+        <w:numPr>
+          <w:ilvl w:val="3"/>
+          <w:numId w:val="1"/>
+        </w:numPr>
+      </w:pPr>
+      <w:r>
+        <w:t>ServerMessage.java</w:t>
+      </w:r>
+    </w:p>
+    <w:p>
+      <w:pPr>
+        <w:pStyle w:val="ListParagraph"/>
+        <w:numPr>
+          <w:ilvl w:val="2"/>
+          <w:numId w:val="1"/>
+        </w:numPr>
+      </w:pPr>
+      <w:r>
+        <w:t>ChangeRequest.java</w:t>
+      </w:r>
+    </w:p>
+    <w:p>
+      <w:pPr>
+        <w:pStyle w:val="ListParagraph"/>
+        <w:numPr>
+          <w:ilvl w:val="2"/>
+          <w:numId w:val="1"/>
+        </w:numPr>
+      </w:pPr>
+      <w:r>
+        <w:t>Match.java</w:t>
+      </w:r>
+    </w:p>
+    <w:p>
+      <w:pPr>
+        <w:pStyle w:val="ListParagraph"/>
+        <w:numPr>
+          <w:ilvl w:val="2"/>
+          <w:numId w:val="1"/>
+        </w:numPr>
+      </w:pPr>
+      <w:r>
+        <w:t>Matrix.java</w:t>
+      </w:r>
+    </w:p>
+    <w:p>
+      <w:pPr>
+        <w:pStyle w:val="ListParagraph"/>
+        <w:numPr>
+          <w:ilvl w:val="2"/>
+          <w:numId w:val="1"/>
+        </w:numPr>
+      </w:pPr>
+      <w:r>
+        <w:t>ServerDataEvent.java</w:t>
+      </w:r>
+    </w:p>
+    <w:p>
+      <w:pPr>
+        <w:pStyle w:val="ListParagraph"/>
+        <w:numPr>
+          <w:ilvl w:val="2"/>
+          <w:numId w:val="1"/>
+        </w:numPr>
+      </w:pPr>
+      <w:r>
+        <w:t>UserAccount.java</w:t>
+      </w:r>
+    </w:p>
+    <w:p>
+      <w:pPr>
+        <w:pStyle w:val="ListParagraph"/>
+        <w:numPr>
+          <w:ilvl w:val="2"/>
+          <w:numId w:val="1"/>
+        </w:numPr>
+      </w:pPr>
+      <w:r>
+        <w:t>UserTable.java</w:t>
+      </w:r>
+    </w:p>
+    <w:p>
+      <w:pPr>
+        <w:pStyle w:val="ListParagraph"/>
+        <w:numPr>
+          <w:ilvl w:val="2"/>
+          <w:numId w:val="1"/>
+        </w:numPr>
+      </w:pPr>
+      <w:r>
+        <w:t>UserTableData.java</w:t>
       </w:r>
     </w:p>
     <w:p>
@@ -6113,23 +7393,28 @@
         </w:numPr>
       </w:pPr>
       <w:r>
-        <w:rPr>
-          <w:b/>
-          <w:bCs/>
-        </w:rPr>
-        <w:t>Hết thời gian:</w:t>
-      </w:r>
-      <w:r>
-        <w:t xml:space="preserve"> </w:t>
-      </w:r>
-      <w:r>
-        <w:t>ClientMessage.REQUEST.</w:t>
-      </w:r>
-      <w:r>
-        <w:t xml:space="preserve">MATCH (nhận được </w:t>
-      </w:r>
-      <w:r>
-        <w:t>khi Client và đối thủ cùng không hoàn thành bàn chơi sau 2 phút, cả 2 sẽ phải gửi thông tin điểm số về Server</w:t>
+        <w:t>Utils</w:t>
+      </w:r>
+      <w:r>
+        <w:t>:</w:t>
+      </w:r>
+    </w:p>
+    <w:p>
+      <w:pPr>
+        <w:pStyle w:val="ListParagraph"/>
+        <w:numPr>
+          <w:ilvl w:val="1"/>
+          <w:numId w:val="1"/>
+        </w:numPr>
+      </w:pPr>
+      <w:r>
+        <w:t>Utils</w:t>
+      </w:r>
+      <w:r>
+        <w:t xml:space="preserve">.java (Chứa thông tin </w:t>
+      </w:r>
+      <w:r>
+        <w:t>cài đặt về Port 1, Port 2, Hostname,…</w:t>
       </w:r>
       <w:r>
         <w:t>)</w:t>
@@ -6144,13 +7429,58 @@
         </w:numPr>
       </w:pPr>
       <w:r>
-        <w:t xml:space="preserve">Kiến trúc </w:t>
-      </w:r>
-      <w:r>
-        <w:t>Client</w:t>
-      </w:r>
-    </w:p>
-    <w:p/>
+        <w:t>Triển khai:</w:t>
+      </w:r>
+    </w:p>
+    <w:p>
+      <w:pPr>
+        <w:pStyle w:val="ListParagraph"/>
+        <w:numPr>
+          <w:ilvl w:val="0"/>
+          <w:numId w:val="1"/>
+        </w:numPr>
+      </w:pPr>
+      <w:r>
+        <w:t xml:space="preserve">Game hiện tại đã được triển khai tại host: </w:t>
+      </w:r>
+      <w:hyperlink r:id="rId26" w:history="1">
+        <w:r>
+          <w:rPr>
+            <w:rStyle w:val="Hyperlink"/>
+          </w:rPr>
+          <w:t>\\</w:t>
+        </w:r>
+        <w:r>
+          <w:rPr>
+            <w:rStyle w:val="Hyperlink"/>
+          </w:rPr>
+          <w:t>34.92.139.146</w:t>
+        </w:r>
+      </w:hyperlink>
+      <w:r>
+        <w:t xml:space="preserve"> với 2 port 12346 và 12347.</w:t>
+      </w:r>
+    </w:p>
+    <w:p>
+      <w:pPr>
+        <w:pStyle w:val="ListParagraph"/>
+        <w:numPr>
+          <w:ilvl w:val="0"/>
+          <w:numId w:val="1"/>
+        </w:numPr>
+      </w:pPr>
+      <w:r>
+        <w:t xml:space="preserve">Toàn bộ source code được public tại: </w:t>
+      </w:r>
+      <w:hyperlink r:id="rId27" w:history="1">
+        <w:r>
+          <w:rPr>
+            <w:rStyle w:val="Hyperlink"/>
+          </w:rPr>
+          <w:t>https://github.com/tconqueror/AmongChu</w:t>
+        </w:r>
+      </w:hyperlink>
+    </w:p>
     <w:p>
       <w:pPr>
         <w:pStyle w:val="Heading2"/>
@@ -6160,7 +7490,67 @@
         </w:numPr>
       </w:pPr>
       <w:r>
-        <w:t>Cài đặt và triển khai ứng dụng</w:t>
+        <w:t>Kết quả thực hiện</w:t>
+      </w:r>
+    </w:p>
+    <w:p>
+      <w:pPr>
+        <w:pStyle w:val="Heading3"/>
+        <w:numPr>
+          <w:ilvl w:val="2"/>
+          <w:numId w:val="3"/>
+        </w:numPr>
+      </w:pPr>
+      <w:r>
+        <w:t>Các kết quả thực hiện thành công</w:t>
+      </w:r>
+    </w:p>
+    <w:p>
+      <w:pPr>
+        <w:pStyle w:val="ListParagraph"/>
+        <w:numPr>
+          <w:ilvl w:val="0"/>
+          <w:numId w:val="1"/>
+        </w:numPr>
+      </w:pPr>
+      <w:r>
+        <w:t xml:space="preserve">Đăng nhập: </w:t>
+      </w:r>
+    </w:p>
+    <w:p>
+      <w:pPr>
+        <w:pStyle w:val="ListParagraph"/>
+        <w:numPr>
+          <w:ilvl w:val="1"/>
+          <w:numId w:val="1"/>
+        </w:numPr>
+      </w:pPr>
+      <w:r>
+        <w:t>Đăng nhập thành công.</w:t>
+      </w:r>
+    </w:p>
+    <w:p>
+      <w:pPr>
+        <w:pStyle w:val="ListParagraph"/>
+        <w:numPr>
+          <w:ilvl w:val="1"/>
+          <w:numId w:val="1"/>
+        </w:numPr>
+      </w:pPr>
+      <w:r>
+        <w:t>Đăng nhập thất bại.</w:t>
+      </w:r>
+    </w:p>
+    <w:p>
+      <w:pPr>
+        <w:pStyle w:val="ListParagraph"/>
+        <w:numPr>
+          <w:ilvl w:val="1"/>
+          <w:numId w:val="1"/>
+        </w:numPr>
+      </w:pPr>
+      <w:r>
+        <w:t>Đã đăng nhập nơi khác.</w:t>
       </w:r>
     </w:p>
     <w:p>
@@ -6172,18 +7562,7 @@
         </w:numPr>
       </w:pPr>
       <w:r>
-        <w:t>Kết quả thực hiện</w:t>
-      </w:r>
-    </w:p>
-    <w:p>
-      <w:pPr>
-        <w:pStyle w:val="Heading2"/>
-        <w:numPr>
-          <w:ilvl w:val="1"/>
-          <w:numId w:val="3"/>
-        </w:numPr>
-      </w:pPr>
-      <w:r>
+        <w:lastRenderedPageBreak/>
         <w:t>Kết luận</w:t>
       </w:r>
     </w:p>
@@ -6208,7 +7587,7 @@
       </w:pPr>
     </w:p>
     <w:sectPr>
-      <w:footerReference w:type="default" r:id="rId24"/>
+      <w:footerReference w:type="default" r:id="rId28"/>
       <w:pgSz w:w="12240" w:h="15840"/>
       <w:pgMar w:top="1440" w:right="1440" w:bottom="1440" w:left="1800" w:header="720" w:footer="720" w:gutter="0"/>
       <w:cols w:space="720"/>
@@ -6363,7 +7742,7 @@
         <w:rFonts w:ascii="Wingdings" w:hAnsi="Wingdings" w:hint="default"/>
       </w:rPr>
     </w:lvl>
-    <w:lvl w:ilvl="3" w:tplc="04090001" w:tentative="1">
+    <w:lvl w:ilvl="3" w:tplc="04090001">
       <w:start w:val="1"/>
       <w:numFmt w:val="bullet"/>
       <w:lvlText w:val=""/>
@@ -7606,6 +8985,18 @@
       <w:sz w:val="26"/>
     </w:rPr>
   </w:style>
+  <w:style w:type="character" w:styleId="UnresolvedMention">
+    <w:name w:val="Unresolved Mention"/>
+    <w:basedOn w:val="DefaultParagraphFont"/>
+    <w:uiPriority w:val="99"/>
+    <w:semiHidden/>
+    <w:unhideWhenUsed/>
+    <w:rsid w:val="00B37ED5"/>
+    <w:rPr>
+      <w:color w:val="605E5C"/>
+      <w:shd w:val="clear" w:color="auto" w:fill="E1DFDD"/>
+    </w:rPr>
+  </w:style>
 </w:styles>
 </file>
 

</xml_diff>

<commit_message>
Release 1.0.7: Thêm tài liệu tham khảo
</commit_message>
<xml_diff>
--- a/bc_ltm.docx
+++ b/bc_ltm.docx
@@ -1612,7 +1612,9 @@
     <w:sdt>
       <w:sdtPr>
         <w:rPr>
-          <w:rFonts w:cs="Times New Roman"/>
+          <w:rFonts w:eastAsiaTheme="minorHAnsi" w:cs="Times New Roman"/>
+          <w:b w:val="0"/>
+          <w:color w:val="auto"/>
           <w:sz w:val="26"/>
           <w:szCs w:val="26"/>
         </w:rPr>
@@ -1624,10 +1626,8 @@
       </w:sdtPr>
       <w:sdtEndPr>
         <w:rPr>
-          <w:rFonts w:eastAsiaTheme="minorHAnsi"/>
           <w:bCs/>
           <w:noProof/>
-          <w:color w:val="auto"/>
         </w:rPr>
       </w:sdtEndPr>
       <w:sdtContent>
@@ -5844,23 +5844,7 @@
                 <w:sz w:val="24"/>
                 <w:szCs w:val="24"/>
               </w:rPr>
-              <w:t xml:space="preserve">Code và viết báo cáo các phần liên quan đến </w:t>
-            </w:r>
-            <w:r>
-              <w:rPr>
-                <w:rFonts w:cs="Times New Roman"/>
-                <w:sz w:val="24"/>
-                <w:szCs w:val="24"/>
-              </w:rPr>
-              <w:t xml:space="preserve">đăng xuất, thách đấu, </w:t>
-            </w:r>
-            <w:r>
-              <w:rPr>
-                <w:rFonts w:cs="Times New Roman"/>
-                <w:sz w:val="24"/>
-                <w:szCs w:val="24"/>
-              </w:rPr>
-              <w:t>.</w:t>
+              <w:t>Code và viết báo cáo các phần liên quan đến đăng xuất, thách đấu, .</w:t>
             </w:r>
           </w:p>
         </w:tc>
@@ -9009,6 +8993,32 @@
         <w:t>locking IO trong Java</w:t>
       </w:r>
       <w:bookmarkEnd w:id="29"/>
+      <w:sdt>
+        <w:sdtPr>
+          <w:id w:val="-868914493"/>
+          <w:citation/>
+        </w:sdtPr>
+        <w:sdtContent>
+          <w:r>
+            <w:fldChar w:fldCharType="begin"/>
+          </w:r>
+          <w:r>
+            <w:instrText xml:space="preserve"> CITATION Jam \l 1033 </w:instrText>
+          </w:r>
+          <w:r>
+            <w:fldChar w:fldCharType="separate"/>
+          </w:r>
+          <w:r>
+            <w:rPr>
+              <w:noProof/>
+            </w:rPr>
+            <w:t xml:space="preserve"> (Greenfield, n.d.)</w:t>
+          </w:r>
+          <w:r>
+            <w:fldChar w:fldCharType="end"/>
+          </w:r>
+        </w:sdtContent>
+      </w:sdt>
     </w:p>
     <w:p>
       <w:pPr>
@@ -9214,6 +9224,32 @@
       <w:r>
         <w:t xml:space="preserve"> với kiến trúc như sau:</w:t>
       </w:r>
+      <w:sdt>
+        <w:sdtPr>
+          <w:id w:val="1666984818"/>
+          <w:citation/>
+        </w:sdtPr>
+        <w:sdtContent>
+          <w:r>
+            <w:fldChar w:fldCharType="begin"/>
+          </w:r>
+          <w:r>
+            <w:instrText xml:space="preserve"> CITATION lum20 \l 1033 </w:instrText>
+          </w:r>
+          <w:r>
+            <w:fldChar w:fldCharType="separate"/>
+          </w:r>
+          <w:r>
+            <w:rPr>
+              <w:noProof/>
+            </w:rPr>
+            <w:t xml:space="preserve"> (luminousmen, 2020)</w:t>
+          </w:r>
+          <w:r>
+            <w:fldChar w:fldCharType="end"/>
+          </w:r>
+        </w:sdtContent>
+      </w:sdt>
     </w:p>
     <w:p>
       <w:pPr>
@@ -10915,6 +10951,32 @@
         <w:t>PikachuController</w:t>
       </w:r>
       <w:bookmarkEnd w:id="59"/>
+      <w:sdt>
+        <w:sdtPr>
+          <w:id w:val="-1521157987"/>
+          <w:citation/>
+        </w:sdtPr>
+        <w:sdtContent>
+          <w:r>
+            <w:fldChar w:fldCharType="begin"/>
+          </w:r>
+          <w:r>
+            <w:instrText xml:space="preserve"> CITATION Phạm17 \l 1033 </w:instrText>
+          </w:r>
+          <w:r>
+            <w:fldChar w:fldCharType="separate"/>
+          </w:r>
+          <w:r>
+            <w:rPr>
+              <w:noProof/>
+            </w:rPr>
+            <w:t xml:space="preserve"> (Phạm Đức Hiển, Hoàng Anh Tuấn, Nguyễn Văn Hãnh, 2017)</w:t>
+          </w:r>
+          <w:r>
+            <w:fldChar w:fldCharType="end"/>
+          </w:r>
+        </w:sdtContent>
+      </w:sdt>
     </w:p>
     <w:p>
       <w:pPr>
@@ -11340,6 +11402,7 @@
         </w:numPr>
       </w:pPr>
       <w:r>
+        <w:lastRenderedPageBreak/>
         <w:t>Message:</w:t>
       </w:r>
     </w:p>
@@ -11352,7 +11415,6 @@
         </w:numPr>
       </w:pPr>
       <w:r>
-        <w:lastRenderedPageBreak/>
         <w:t>ClientMessage.java</w:t>
       </w:r>
     </w:p>
@@ -11595,10 +11657,13 @@
         <w:jc w:val="center"/>
       </w:pPr>
       <w:r>
+        <w:rPr>
+          <w:noProof/>
+        </w:rPr>
         <w:drawing>
-          <wp:inline distT="0" distB="0" distL="0" distR="0" wp14:anchorId="1FD6C269" wp14:editId="2E863794">
-            <wp:extent cx="3886200" cy="3618450"/>
-            <wp:effectExtent l="0" t="0" r="0" b="1270"/>
+          <wp:inline distT="0" distB="0" distL="0" distR="0" wp14:anchorId="1FD6C269" wp14:editId="34357E59">
+            <wp:extent cx="3544136" cy="3299952"/>
+            <wp:effectExtent l="0" t="0" r="0" b="0"/>
             <wp:docPr id="10" name="Picture 10"/>
             <wp:cNvGraphicFramePr>
               <a:graphicFrameLocks xmlns:a="http://schemas.openxmlformats.org/drawingml/2006/main" noChangeAspect="1"/>
@@ -11619,7 +11684,7 @@
                   <pic:spPr>
                     <a:xfrm>
                       <a:off x="0" y="0"/>
-                      <a:ext cx="3942522" cy="3670891"/>
+                      <a:ext cx="3613677" cy="3364702"/>
                     </a:xfrm>
                     <a:prstGeom prst="rect">
                       <a:avLst/>
@@ -11747,6 +11812,9 @@
         <w:jc w:val="center"/>
       </w:pPr>
       <w:r>
+        <w:rPr>
+          <w:noProof/>
+        </w:rPr>
         <w:drawing>
           <wp:inline distT="0" distB="0" distL="0" distR="0" wp14:anchorId="1CF606DB" wp14:editId="2211A05C">
             <wp:extent cx="4267200" cy="3810138"/>
@@ -11887,6 +11955,9 @@
         <w:jc w:val="center"/>
       </w:pPr>
       <w:r>
+        <w:rPr>
+          <w:noProof/>
+        </w:rPr>
         <w:lastRenderedPageBreak/>
         <w:drawing>
           <wp:inline distT="0" distB="0" distL="0" distR="0" wp14:anchorId="575BA069" wp14:editId="5DD0B1AB">
@@ -12143,6 +12214,142 @@
       </w:r>
       <w:bookmarkEnd w:id="71"/>
     </w:p>
+    <w:sdt>
+      <w:sdtPr>
+        <w:id w:val="2035145293"/>
+        <w:docPartObj>
+          <w:docPartGallery w:val="Bibliographies"/>
+          <w:docPartUnique/>
+        </w:docPartObj>
+      </w:sdtPr>
+      <w:sdtEndPr>
+        <w:rPr>
+          <w:rFonts w:eastAsiaTheme="minorHAnsi" w:cstheme="minorBidi"/>
+          <w:b w:val="0"/>
+          <w:color w:val="auto"/>
+          <w:sz w:val="26"/>
+          <w:szCs w:val="22"/>
+        </w:rPr>
+      </w:sdtEndPr>
+      <w:sdtContent>
+        <w:p>
+          <w:pPr>
+            <w:pStyle w:val="Heading1"/>
+            <w:jc w:val="left"/>
+          </w:pPr>
+        </w:p>
+        <w:sdt>
+          <w:sdtPr>
+            <w:id w:val="-573587230"/>
+            <w:bibliography/>
+          </w:sdtPr>
+          <w:sdtContent>
+            <w:p>
+              <w:pPr>
+                <w:pStyle w:val="Bibliography"/>
+                <w:ind w:left="720" w:hanging="720"/>
+                <w:jc w:val="left"/>
+                <w:rPr>
+                  <w:noProof/>
+                  <w:sz w:val="24"/>
+                  <w:szCs w:val="24"/>
+                </w:rPr>
+              </w:pPr>
+              <w:r>
+                <w:fldChar w:fldCharType="begin"/>
+              </w:r>
+              <w:r>
+                <w:instrText xml:space="preserve"> BIBLIOGRAPHY </w:instrText>
+              </w:r>
+              <w:r>
+                <w:fldChar w:fldCharType="separate"/>
+              </w:r>
+              <w:r>
+                <w:rPr>
+                  <w:noProof/>
+                </w:rPr>
+                <w:t>Greenfield, J. (n.d.). Retrieved from The Rox Java NIO Tutorial: http://rox-xmlrpc.sourceforge.net/niotut/</w:t>
+              </w:r>
+            </w:p>
+            <w:p>
+              <w:pPr>
+                <w:pStyle w:val="Bibliography"/>
+                <w:ind w:left="720" w:hanging="720"/>
+                <w:jc w:val="left"/>
+                <w:rPr>
+                  <w:noProof/>
+                </w:rPr>
+              </w:pPr>
+              <w:r>
+                <w:rPr>
+                  <w:noProof/>
+                </w:rPr>
+                <w:t xml:space="preserve">luminousmen. (2020, April 26). </w:t>
+              </w:r>
+              <w:r>
+                <w:rPr>
+                  <w:i/>
+                  <w:iCs/>
+                  <w:noProof/>
+                </w:rPr>
+                <w:t>Asynchronous programming. Blocking I/O and non-blocking I/O</w:t>
+              </w:r>
+              <w:r>
+                <w:rPr>
+                  <w:noProof/>
+                </w:rPr>
+                <w:t>. Retrieved from https://luminousmen.com/about/: https://luminousmen.com/post/asynchronous-programming-blocking-and-non-blocking</w:t>
+              </w:r>
+            </w:p>
+            <w:p>
+              <w:pPr>
+                <w:pStyle w:val="Bibliography"/>
+                <w:ind w:left="720" w:hanging="720"/>
+                <w:jc w:val="left"/>
+                <w:rPr>
+                  <w:noProof/>
+                </w:rPr>
+              </w:pPr>
+              <w:r>
+                <w:rPr>
+                  <w:noProof/>
+                </w:rPr>
+                <w:t xml:space="preserve">Phạm Đức Hiển, Hoàng Anh Tuấn, Nguyễn Văn Hãnh. (2017, Jun 7). </w:t>
+              </w:r>
+              <w:r>
+                <w:rPr>
+                  <w:i/>
+                  <w:iCs/>
+                  <w:noProof/>
+                </w:rPr>
+                <w:t>Pika</w:t>
+              </w:r>
+              <w:r>
+                <w:rPr>
+                  <w:noProof/>
+                </w:rPr>
+                <w:t>. Retrieved from Github: https://github.com/hoangtuanhedspi/Pika</w:t>
+              </w:r>
+            </w:p>
+            <w:p>
+              <w:pPr>
+                <w:jc w:val="left"/>
+              </w:pPr>
+              <w:r>
+                <w:rPr>
+                  <w:b/>
+                  <w:bCs/>
+                  <w:noProof/>
+                </w:rPr>
+                <w:fldChar w:fldCharType="end"/>
+              </w:r>
+            </w:p>
+          </w:sdtContent>
+        </w:sdt>
+      </w:sdtContent>
+    </w:sdt>
+    <w:p/>
+    <w:p/>
     <w:p>
       <w:pPr>
         <w:pStyle w:val="ListParagraph"/>
@@ -13702,6 +13909,14 @@
       <w:szCs w:val="20"/>
     </w:rPr>
   </w:style>
+  <w:style w:type="paragraph" w:styleId="Bibliography">
+    <w:name w:val="Bibliography"/>
+    <w:basedOn w:val="Normal"/>
+    <w:next w:val="Normal"/>
+    <w:uiPriority w:val="37"/>
+    <w:unhideWhenUsed/>
+    <w:rsid w:val="00CE6F14"/>
+  </w:style>
 </w:styles>
 </file>
 
@@ -14001,11 +14216,70 @@
 </file>
 
 <file path=customXml/item1.xml><?xml version="1.0" encoding="utf-8"?>
-<b:Sources xmlns:b="http://schemas.openxmlformats.org/officeDocument/2006/bibliography" xmlns="http://schemas.openxmlformats.org/officeDocument/2006/bibliography" SelectedStyle="\APASixthEditionOfficeOnline.xsl" StyleName="APA" Version="6"/>
+<b:Sources xmlns:b="http://schemas.openxmlformats.org/officeDocument/2006/bibliography" xmlns="http://schemas.openxmlformats.org/officeDocument/2006/bibliography" SelectedStyle="\APASixthEditionOfficeOnline.xsl" StyleName="APA" Version="6">
+  <b:Source>
+    <b:Tag>Jam</b:Tag>
+    <b:SourceType>InternetSite</b:SourceType>
+    <b:Guid>{37779C8E-1C15-47E9-B205-0287B5AB9086}</b:Guid>
+    <b:LCID>en-US</b:LCID>
+    <b:Author>
+      <b:Author>
+        <b:NameList>
+          <b:Person>
+            <b:Last>Greenfield</b:Last>
+            <b:First>James</b:First>
+          </b:Person>
+        </b:NameList>
+      </b:Author>
+    </b:Author>
+    <b:InternetSiteTitle>The Rox Java NIO Tutorial</b:InternetSiteTitle>
+    <b:URL>http://rox-xmlrpc.sourceforge.net/niotut/</b:URL>
+    <b:RefOrder>1</b:RefOrder>
+  </b:Source>
+  <b:Source>
+    <b:Tag>lum20</b:Tag>
+    <b:SourceType>InternetSite</b:SourceType>
+    <b:Guid>{D9A4DB88-94BB-4CBC-B4CB-28BFB326D0BB}</b:Guid>
+    <b:LCID>en-US</b:LCID>
+    <b:Author>
+      <b:Author>
+        <b:NameList>
+          <b:Person>
+            <b:Last>luminousmen</b:Last>
+          </b:Person>
+        </b:NameList>
+      </b:Author>
+    </b:Author>
+    <b:Title>Asynchronous programming. Blocking I/O and non-blocking I/O</b:Title>
+    <b:InternetSiteTitle>https://luminousmen.com/about/</b:InternetSiteTitle>
+    <b:Year>2020</b:Year>
+    <b:Month>April</b:Month>
+    <b:Day>26</b:Day>
+    <b:URL>https://luminousmen.com/post/asynchronous-programming-blocking-and-non-blocking</b:URL>
+    <b:RefOrder>2</b:RefOrder>
+  </b:Source>
+  <b:Source>
+    <b:Tag>Phạm17</b:Tag>
+    <b:SourceType>InternetSite</b:SourceType>
+    <b:Guid>{8E0D8810-E46B-4BD5-8AF2-431CFE50C7AF}</b:Guid>
+    <b:Author>
+      <b:Author>
+        <b:Corporate>Phạm Đức Hiển, Hoàng Anh Tuấn, Nguyễn Văn Hãnh</b:Corporate>
+      </b:Author>
+    </b:Author>
+    <b:Title>Pika</b:Title>
+    <b:InternetSiteTitle>Github</b:InternetSiteTitle>
+    <b:Year>2017</b:Year>
+    <b:Month>Jun</b:Month>
+    <b:Day>7</b:Day>
+    <b:URL>https://github.com/hoangtuanhedspi/Pika</b:URL>
+    <b:RefOrder>3</b:RefOrder>
+  </b:Source>
+</b:Sources>
 </file>
 
 <file path=customXml/itemProps1.xml><?xml version="1.0" encoding="utf-8"?>
-<ds:datastoreItem xmlns:ds="http://schemas.openxmlformats.org/officeDocument/2006/customXml" ds:itemID="{F7636E9B-BFB3-4CE3-836D-4D4FFAEA3A6E}">
+<ds:datastoreItem xmlns:ds="http://schemas.openxmlformats.org/officeDocument/2006/customXml" ds:itemID="{99AF1A00-D409-4FD7-84CC-FD4935A761C1}">
   <ds:schemaRefs>
     <ds:schemaRef ds:uri="http://schemas.openxmlformats.org/officeDocument/2006/bibliography"/>
   </ds:schemaRefs>

</xml_diff>